<commit_message>
staging content changes (-caley)
</commit_message>
<xml_diff>
--- a/pegasus/sites.v3/code.org/public/files/k8-take-home.docx
+++ b/pegasus/sites.v3/code.org/public/files/k8-take-home.docx
@@ -1,6 +1,6 @@
 
 <file path=word/document.xml><?xml version="1.0" encoding="utf-8"?>
-<w:document xmlns:wpc="http://schemas.microsoft.com/office/word/2010/wordprocessingCanvas" xmlns:mo="http://schemas.microsoft.com/office/mac/office/2008/main" xmlns:mc="http://schemas.openxmlformats.org/markup-compatibility/2006" xmlns:mv="urn:schemas-microsoft-com:mac:vml" xmlns:o="urn:schemas-microsoft-com:office:office" xmlns:r="http://schemas.openxmlformats.org/officeDocument/2006/relationships" xmlns:m="http://schemas.openxmlformats.org/officeDocument/2006/math" xmlns:v="urn:schemas-microsoft-com:vml" xmlns:wp14="http://schemas.microsoft.com/office/word/2010/wordprocessingDrawing" xmlns:wp="http://schemas.openxmlformats.org/drawingml/2006/wordprocessingDrawing" xmlns:w10="urn:schemas-microsoft-com:office:word" xmlns:w="http://schemas.openxmlformats.org/wordprocessingml/2006/main" xmlns:w14="http://schemas.microsoft.com/office/word/2010/wordml" xmlns:wpg="http://schemas.microsoft.com/office/word/2010/wordprocessingGroup" xmlns:wpi="http://schemas.microsoft.com/office/word/2010/wordprocessingInk" xmlns:wne="http://schemas.microsoft.com/office/word/2006/wordml" xmlns:wps="http://schemas.microsoft.com/office/word/2010/wordprocessingShape" mc:Ignorable="w14 wp14">
+<w:document xmlns:wpc="http://schemas.microsoft.com/office/word/2010/wordprocessingCanvas" xmlns:mo="http://schemas.microsoft.com/office/mac/office/2008/main" xmlns:mc="http://schemas.openxmlformats.org/markup-compatibility/2006" xmlns:mv="urn:schemas-microsoft-com:mac:vml" xmlns:o="urn:schemas-microsoft-com:office:office" xmlns:r="http://schemas.openxmlformats.org/officeDocument/2006/relationships" xmlns:m="http://schemas.openxmlformats.org/officeDocument/2006/math" xmlns:v="urn:schemas-microsoft-com:vml" xmlns:wp14="http://schemas.microsoft.com/office/word/2010/wordprocessingDrawing" xmlns:wp="http://schemas.openxmlformats.org/drawingml/2006/wordprocessingDrawing" xmlns:w10="urn:schemas-microsoft-com:office:word" xmlns:w="http://schemas.openxmlformats.org/wordprocessingml/2006/main" xmlns:w14="http://schemas.microsoft.com/office/word/2010/wordml" xmlns:w15="http://schemas.microsoft.com/office/word/2012/wordml" xmlns:wpg="http://schemas.microsoft.com/office/word/2010/wordprocessingGroup" xmlns:wpi="http://schemas.microsoft.com/office/word/2010/wordprocessingInk" xmlns:wne="http://schemas.microsoft.com/office/word/2006/wordml" xmlns:wps="http://schemas.microsoft.com/office/word/2010/wordprocessingShape" mc:Ignorable="w14 w15 wp14">
   <w:body>
     <w:p>
       <w:pPr>
@@ -485,7 +485,7 @@
                     <pic:cNvPicPr/>
                   </pic:nvPicPr>
                   <pic:blipFill>
-                    <a:blip r:embed="rId8">
+                    <a:blip r:embed="rId7">
                       <a:extLst/>
                     </a:blip>
                     <a:stretch>
@@ -525,8 +525,6 @@
           <w:szCs w:val="28"/>
         </w:rPr>
       </w:pPr>
-      <w:bookmarkStart w:id="0" w:name="_GoBack"/>
-      <w:bookmarkEnd w:id="0"/>
     </w:p>
     <w:p>
       <w:pPr>
@@ -640,25 +638,7 @@
         <w:rPr>
           <w:rFonts w:ascii="Gotham Book"/>
         </w:rPr>
-        <w:t>re</w:t>
-      </w:r>
-      <w:r>
-        <w:rPr>
-          <w:rFonts w:ascii="Gotham Book"/>
-        </w:rPr>
-        <w:t xml:space="preserve"> </w:t>
-      </w:r>
-      <w:r>
-        <w:rPr>
-          <w:rFonts w:ascii="Gotham Book"/>
-        </w:rPr>
-        <w:t>teaching</w:t>
-      </w:r>
-      <w:r>
-        <w:rPr>
-          <w:rFonts w:ascii="Gotham Book"/>
-        </w:rPr>
-        <w:t xml:space="preserve"> </w:t>
+        <w:t xml:space="preserve">re teaching </w:t>
       </w:r>
       <w:r>
         <w:rPr>
@@ -683,7 +663,23 @@
           <w:b/>
           <w:bCs/>
         </w:rPr>
-        <w:t>s K-8 Intro to Computer Science</w:t>
+        <w:t xml:space="preserve">s </w:t>
+      </w:r>
+      <w:r>
+        <w:rPr>
+          <w:rFonts w:ascii="Gotham Bold"/>
+          <w:b/>
+          <w:bCs/>
+        </w:rPr>
+        <w:t>Computer Science</w:t>
+      </w:r>
+      <w:r>
+        <w:rPr>
+          <w:rFonts w:ascii="Gotham Bold"/>
+          <w:b/>
+          <w:bCs/>
+        </w:rPr>
+        <w:t xml:space="preserve"> Fundamentals</w:t>
       </w:r>
       <w:r>
         <w:rPr>
@@ -751,14 +747,21 @@
           <w:rFonts w:ascii="Gotham Book"/>
           <w:shd w:val="clear" w:color="auto" w:fill="FFFFFF"/>
         </w:rPr>
-        <w:t>K-8 Intro to Computer Science is fun, collaborative, and</w:t>
+        <w:t>Computer Science</w:t>
       </w:r>
       <w:r>
         <w:rPr>
           <w:rFonts w:ascii="Gotham Book"/>
           <w:shd w:val="clear" w:color="auto" w:fill="FFFFFF"/>
         </w:rPr>
-        <w:t xml:space="preserve"> creative! It</w:t>
+        <w:t xml:space="preserve"> Fundamentals</w:t>
+      </w:r>
+      <w:r>
+        <w:rPr>
+          <w:rFonts w:ascii="Gotham Book"/>
+          <w:shd w:val="clear" w:color="auto" w:fill="FFFFFF"/>
+        </w:rPr>
+        <w:t xml:space="preserve"> is fun, collaborative, and creative! It</w:t>
       </w:r>
       <w:r>
         <w:rPr>
@@ -828,21 +831,12 @@
           <w:shd w:val="clear" w:color="auto" w:fill="FFFFFF"/>
         </w:rPr>
       </w:pPr>
-      <w:proofErr w:type="gramStart"/>
       <w:r>
         <w:rPr>
           <w:rFonts w:ascii="Gotham Book"/>
           <w:shd w:val="clear" w:color="auto" w:fill="FFFFFF"/>
         </w:rPr>
-        <w:t>how</w:t>
-      </w:r>
-      <w:proofErr w:type="gramEnd"/>
-      <w:r>
-        <w:rPr>
-          <w:rFonts w:ascii="Gotham Book"/>
-          <w:shd w:val="clear" w:color="auto" w:fill="FFFFFF"/>
-        </w:rPr>
-        <w:t xml:space="preserve"> the Internet works</w:t>
+        <w:t>how the Internet works</w:t>
       </w:r>
     </w:p>
     <w:p>
@@ -863,21 +857,12 @@
           <w:shd w:val="clear" w:color="auto" w:fill="FFFFFF"/>
         </w:rPr>
       </w:pPr>
-      <w:proofErr w:type="gramStart"/>
       <w:r>
         <w:rPr>
           <w:rFonts w:ascii="Gotham Book"/>
           <w:shd w:val="clear" w:color="auto" w:fill="FFFFFF"/>
         </w:rPr>
-        <w:t>basic</w:t>
-      </w:r>
-      <w:proofErr w:type="gramEnd"/>
-      <w:r>
-        <w:rPr>
-          <w:rFonts w:ascii="Gotham Book"/>
-          <w:shd w:val="clear" w:color="auto" w:fill="FFFFFF"/>
-        </w:rPr>
-        <w:t xml:space="preserve"> computer programming</w:t>
+        <w:t>basic computer programming</w:t>
       </w:r>
     </w:p>
     <w:p>
@@ -898,28 +883,12 @@
           <w:shd w:val="clear" w:color="auto" w:fill="FFFFFF"/>
         </w:rPr>
       </w:pPr>
-      <w:proofErr w:type="gramStart"/>
       <w:r>
         <w:rPr>
           <w:rFonts w:ascii="Gotham Book"/>
           <w:shd w:val="clear" w:color="auto" w:fill="FFFFFF"/>
         </w:rPr>
-        <w:t>l</w:t>
-      </w:r>
-      <w:r>
-        <w:rPr>
-          <w:rFonts w:ascii="Gotham Book"/>
-          <w:shd w:val="clear" w:color="auto" w:fill="FFFFFF"/>
-        </w:rPr>
-        <w:t>ogic</w:t>
-      </w:r>
-      <w:proofErr w:type="gramEnd"/>
-      <w:r>
-        <w:rPr>
-          <w:rFonts w:ascii="Gotham Book"/>
-          <w:shd w:val="clear" w:color="auto" w:fill="FFFFFF"/>
-        </w:rPr>
-        <w:t xml:space="preserve">, </w:t>
+        <w:t xml:space="preserve">logic, </w:t>
       </w:r>
       <w:proofErr w:type="spellStart"/>
       <w:r>
@@ -979,51 +948,7 @@
           <w:rFonts w:ascii="Gotham Book"/>
           <w:shd w:val="clear" w:color="auto" w:fill="FFFFFF"/>
         </w:rPr>
-        <w:t>The cours</w:t>
-      </w:r>
-      <w:r>
-        <w:rPr>
-          <w:rFonts w:ascii="Gotham Book"/>
-          <w:shd w:val="clear" w:color="auto" w:fill="FFFFFF"/>
-        </w:rPr>
-        <w:t xml:space="preserve">e features puzzles, video lectures by Bill Gates, Mark </w:t>
-      </w:r>
-      <w:proofErr w:type="spellStart"/>
-      <w:r>
-        <w:rPr>
-          <w:rFonts w:ascii="Gotham Book"/>
-          <w:shd w:val="clear" w:color="auto" w:fill="FFFFFF"/>
-        </w:rPr>
-        <w:t>Zuckerberg</w:t>
-      </w:r>
-      <w:proofErr w:type="spellEnd"/>
-      <w:r>
-        <w:rPr>
-          <w:rFonts w:ascii="Gotham Book"/>
-          <w:shd w:val="clear" w:color="auto" w:fill="FFFFFF"/>
-        </w:rPr>
-        <w:t xml:space="preserve"> and Chris Bosh of the Miami Heat, as well as</w:t>
-      </w:r>
-      <w:r>
-        <w:rPr>
-          <w:rFonts w:ascii="Gotham Book"/>
-          <w:shd w:val="clear" w:color="auto" w:fill="FFFFFF"/>
-        </w:rPr>
-        <w:t xml:space="preserve"> familiar characters from popular games Angry Birds and Plants vs. Zombies. Using a blended learning model</w:t>
-      </w:r>
-      <w:r>
-        <w:rPr>
-          <w:rFonts w:ascii="Gotham Book"/>
-          <w:shd w:val="clear" w:color="auto" w:fill="FFFFFF"/>
-        </w:rPr>
-        <w:t>, your children are learning with a mix of online, self-guided activitie</w:t>
-      </w:r>
-      <w:r>
-        <w:rPr>
-          <w:rFonts w:ascii="Gotham Book"/>
-          <w:shd w:val="clear" w:color="auto" w:fill="FFFFFF"/>
-        </w:rPr>
-        <w:t xml:space="preserve">s and </w:t>
+        <w:t xml:space="preserve">The course features puzzles, video lectures by Bill Gates, Mark Zuckerberg and Chris Bosh of the Miami Heat, as well as familiar characters from popular games Angry Birds and Plants vs. Zombies. Using a blended learning model, your children are learning with a mix of online, self-guided activities and </w:t>
       </w:r>
       <w:r>
         <w:rPr>
@@ -1173,16 +1098,7 @@
           <w:shd w:val="clear" w:color="auto" w:fill="FFFFFF"/>
         </w:rPr>
         <w:tab/>
-        <w:t xml:space="preserve">Did you </w:t>
-      </w:r>
-      <w:r>
-        <w:rPr>
-          <w:rFonts w:ascii="Gotham Bold" w:eastAsia="Gotham Bold" w:hAnsi="Gotham Bold" w:cs="Gotham Bold"/>
-          <w:b/>
-          <w:bCs/>
-          <w:shd w:val="clear" w:color="auto" w:fill="FFFFFF"/>
-        </w:rPr>
-        <w:t>know?</w:t>
+        <w:t>Did you know?</w:t>
       </w:r>
     </w:p>
     <w:p>
@@ -1202,13 +1118,13 @@
         <w:rPr>
           <w:rFonts w:ascii="Gotham Book"/>
         </w:rPr>
-        <w:t>90</w:t>
+        <w:t xml:space="preserve">Most </w:t>
       </w:r>
       <w:r>
         <w:rPr>
           <w:rFonts w:ascii="Gotham Book"/>
         </w:rPr>
-        <w:t>% of American schools don</w:t>
+        <w:t>American schools don</w:t>
       </w:r>
       <w:r>
         <w:rPr>
@@ -1241,7 +1157,7 @@
         <w:rPr>
           <w:rFonts w:ascii="Gotham Book"/>
         </w:rPr>
-        <w:t>Fewer students are learning how computers work than a decade ago!</w:t>
+        <w:t>Computing jobs are the number 1 source of new wages in the US!</w:t>
       </w:r>
     </w:p>
     <w:p>
@@ -1268,7 +1184,21 @@
           <w:rFonts w:ascii="Gotham Book"/>
           <w:shd w:val="clear" w:color="auto" w:fill="FFFFFF"/>
         </w:rPr>
-        <w:t>irls and students of color are severely underrepresented in computer science.</w:t>
+        <w:t xml:space="preserve">irls and </w:t>
+      </w:r>
+      <w:r>
+        <w:rPr>
+          <w:rFonts w:ascii="Gotham Book"/>
+          <w:shd w:val="clear" w:color="auto" w:fill="FFFFFF"/>
+        </w:rPr>
+        <w:t xml:space="preserve">many minorities </w:t>
+      </w:r>
+      <w:r>
+        <w:rPr>
+          <w:rFonts w:ascii="Gotham Book"/>
+          <w:shd w:val="clear" w:color="auto" w:fill="FFFFFF"/>
+        </w:rPr>
+        <w:t>are severely underrepresented in computer science.</w:t>
       </w:r>
     </w:p>
     <w:p>
@@ -1278,6 +1208,8 @@
           <w:rFonts w:ascii="Gotham Book" w:eastAsia="Gotham Book" w:hAnsi="Gotham Book" w:cs="Gotham Book"/>
         </w:rPr>
       </w:pPr>
+      <w:bookmarkStart w:id="0" w:name="_GoBack"/>
+      <w:bookmarkEnd w:id="0"/>
     </w:p>
     <w:p>
       <w:pPr>
@@ -1291,20 +1223,29 @@
         <w:rPr>
           <w:rFonts w:ascii="Gotham Book"/>
         </w:rPr>
-        <w:t>Computer scien</w:t>
+        <w:t xml:space="preserve">Computer science is a foundation for every student. </w:t>
       </w:r>
       <w:r>
         <w:rPr>
           <w:rFonts w:ascii="Gotham Book"/>
-        </w:rPr>
-        <w:t xml:space="preserve">ce is a foundation for every student. </w:t>
+          <w:shd w:val="clear" w:color="auto" w:fill="FFFFFF"/>
+        </w:rPr>
+        <w:t>That</w:t>
+      </w:r>
+      <w:r>
+        <w:rPr>
+          <w:rFonts w:hAnsi="Gotham Book"/>
+          <w:shd w:val="clear" w:color="auto" w:fill="FFFFFF"/>
+          <w:lang w:val="fr-FR"/>
+        </w:rPr>
+        <w:t>’</w:t>
       </w:r>
       <w:r>
         <w:rPr>
           <w:rFonts w:ascii="Gotham Book"/>
           <w:shd w:val="clear" w:color="auto" w:fill="FFFFFF"/>
         </w:rPr>
-        <w:t>That</w:t>
+        <w:t>s why we</w:t>
       </w:r>
       <w:r>
         <w:rPr>
@@ -1319,43 +1260,7 @@
           <w:rFonts w:ascii="Gotham Book"/>
           <w:shd w:val="clear" w:color="auto" w:fill="FFFFFF"/>
         </w:rPr>
-        <w:t>s why we</w:t>
-      </w:r>
-      <w:r>
-        <w:rPr>
-          <w:rFonts w:hAnsi="Gotham Book"/>
-          <w:shd w:val="clear" w:color="auto" w:fill="FFFFFF"/>
-          <w:lang w:val="fr-FR"/>
-        </w:rPr>
-        <w:t>’</w:t>
-      </w:r>
-      <w:r>
-        <w:rPr>
-          <w:rFonts w:ascii="Gotham Book"/>
-          <w:shd w:val="clear" w:color="auto" w:fill="FFFFFF"/>
-        </w:rPr>
-        <w:t xml:space="preserve">re </w:t>
-      </w:r>
-      <w:r>
-        <w:rPr>
-          <w:rFonts w:ascii="Gotham Book"/>
-          <w:shd w:val="clear" w:color="auto" w:fill="FFFFFF"/>
-        </w:rPr>
-        <w:t>introducing</w:t>
-      </w:r>
-      <w:r>
-        <w:rPr>
-          <w:rFonts w:ascii="Gotham Book"/>
-          <w:shd w:val="clear" w:color="auto" w:fill="FFFFFF"/>
-        </w:rPr>
-        <w:t xml:space="preserve"> </w:t>
-      </w:r>
-      <w:r>
-        <w:rPr>
-          <w:rFonts w:ascii="Gotham Book"/>
-          <w:shd w:val="clear" w:color="auto" w:fill="FFFFFF"/>
-        </w:rPr>
-        <w:t xml:space="preserve">ours to these critical 21st century skills. </w:t>
+        <w:t xml:space="preserve">re introducing ours to these critical 21st century skills. </w:t>
       </w:r>
     </w:p>
     <w:p>
@@ -1381,7 +1286,25 @@
           <w:szCs w:val="20"/>
           <w:shd w:val="clear" w:color="auto" w:fill="FFFFFF"/>
         </w:rPr>
-        <w:t xml:space="preserve">Code.org is a non-profit dedicated to giving every student in every school the opportunity to learn computer science, and expanding participation by girls and students of color. </w:t>
+        <w:t>Code.org is a non-profit dedicated to giving every student in every school the opportunity to learn computer science, and expanding participation by girls and</w:t>
+      </w:r>
+      <w:r>
+        <w:rPr>
+          <w:rFonts w:ascii="Gotham Book"/>
+          <w:sz w:val="18"/>
+          <w:szCs w:val="20"/>
+          <w:shd w:val="clear" w:color="auto" w:fill="FFFFFF"/>
+        </w:rPr>
+        <w:t xml:space="preserve"> underrepresented minorities</w:t>
+      </w:r>
+      <w:r>
+        <w:rPr>
+          <w:rFonts w:ascii="Gotham Book"/>
+          <w:sz w:val="18"/>
+          <w:szCs w:val="20"/>
+          <w:shd w:val="clear" w:color="auto" w:fill="FFFFFF"/>
+        </w:rPr>
+        <w:t xml:space="preserve">. </w:t>
       </w:r>
       <w:r>
         <w:rPr>
@@ -1408,7 +1331,7 @@
         </w:rPr>
         <w:t xml:space="preserve"> at </w:t>
       </w:r>
-      <w:hyperlink r:id="rId9" w:history="1">
+      <w:hyperlink r:id="rId8" w:history="1">
         <w:r>
           <w:rPr>
             <w:rStyle w:val="Hyperlink0"/>
@@ -1429,8 +1352,8 @@
       </w:r>
     </w:p>
     <w:sectPr>
-      <w:headerReference w:type="default" r:id="rId10"/>
-      <w:footerReference w:type="default" r:id="rId11"/>
+      <w:headerReference w:type="default" r:id="rId9"/>
+      <w:footerReference w:type="default" r:id="rId10"/>
       <w:pgSz w:w="12240" w:h="15840"/>
       <w:pgMar w:top="720" w:right="720" w:bottom="720" w:left="720" w:header="720" w:footer="720" w:gutter="0"/>
       <w:pgBorders>
@@ -1446,7 +1369,7 @@
 </file>
 
 <file path=word/endnotes.xml><?xml version="1.0" encoding="utf-8"?>
-<w:endnotes xmlns:wpc="http://schemas.microsoft.com/office/word/2010/wordprocessingCanvas" xmlns:mo="http://schemas.microsoft.com/office/mac/office/2008/main" xmlns:mc="http://schemas.openxmlformats.org/markup-compatibility/2006" xmlns:mv="urn:schemas-microsoft-com:mac:vml" xmlns:o="urn:schemas-microsoft-com:office:office" xmlns:r="http://schemas.openxmlformats.org/officeDocument/2006/relationships" xmlns:m="http://schemas.openxmlformats.org/officeDocument/2006/math" xmlns:v="urn:schemas-microsoft-com:vml" xmlns:wp14="http://schemas.microsoft.com/office/word/2010/wordprocessingDrawing" xmlns:wp="http://schemas.openxmlformats.org/drawingml/2006/wordprocessingDrawing" xmlns:w10="urn:schemas-microsoft-com:office:word" xmlns:w="http://schemas.openxmlformats.org/wordprocessingml/2006/main" xmlns:w14="http://schemas.microsoft.com/office/word/2010/wordml" xmlns:wpg="http://schemas.microsoft.com/office/word/2010/wordprocessingGroup" xmlns:wpi="http://schemas.microsoft.com/office/word/2010/wordprocessingInk" xmlns:wne="http://schemas.microsoft.com/office/word/2006/wordml" xmlns:wps="http://schemas.microsoft.com/office/word/2010/wordprocessingShape" mc:Ignorable="w14 wp14">
+<w:endnotes xmlns:wpc="http://schemas.microsoft.com/office/word/2010/wordprocessingCanvas" xmlns:mo="http://schemas.microsoft.com/office/mac/office/2008/main" xmlns:mc="http://schemas.openxmlformats.org/markup-compatibility/2006" xmlns:mv="urn:schemas-microsoft-com:mac:vml" xmlns:o="urn:schemas-microsoft-com:office:office" xmlns:r="http://schemas.openxmlformats.org/officeDocument/2006/relationships" xmlns:m="http://schemas.openxmlformats.org/officeDocument/2006/math" xmlns:v="urn:schemas-microsoft-com:vml" xmlns:wp14="http://schemas.microsoft.com/office/word/2010/wordprocessingDrawing" xmlns:wp="http://schemas.openxmlformats.org/drawingml/2006/wordprocessingDrawing" xmlns:w10="urn:schemas-microsoft-com:office:word" xmlns:w="http://schemas.openxmlformats.org/wordprocessingml/2006/main" xmlns:w14="http://schemas.microsoft.com/office/word/2010/wordml" xmlns:w15="http://schemas.microsoft.com/office/word/2012/wordml" xmlns:wpg="http://schemas.microsoft.com/office/word/2010/wordprocessingGroup" xmlns:wpi="http://schemas.microsoft.com/office/word/2010/wordprocessingInk" xmlns:wne="http://schemas.microsoft.com/office/word/2006/wordml" xmlns:wps="http://schemas.microsoft.com/office/word/2010/wordprocessingShape" mc:Ignorable="w14 w15 wp14">
   <w:endnote w:type="separator" w:id="-1">
     <w:p>
       <w:r>
@@ -1465,7 +1388,7 @@
 </file>
 
 <file path=word/footer1.xml><?xml version="1.0" encoding="utf-8"?>
-<w:ftr xmlns:wpc="http://schemas.microsoft.com/office/word/2010/wordprocessingCanvas" xmlns:mo="http://schemas.microsoft.com/office/mac/office/2008/main" xmlns:mc="http://schemas.openxmlformats.org/markup-compatibility/2006" xmlns:mv="urn:schemas-microsoft-com:mac:vml" xmlns:o="urn:schemas-microsoft-com:office:office" xmlns:r="http://schemas.openxmlformats.org/officeDocument/2006/relationships" xmlns:m="http://schemas.openxmlformats.org/officeDocument/2006/math" xmlns:v="urn:schemas-microsoft-com:vml" xmlns:wp14="http://schemas.microsoft.com/office/word/2010/wordprocessingDrawing" xmlns:wp="http://schemas.openxmlformats.org/drawingml/2006/wordprocessingDrawing" xmlns:w10="urn:schemas-microsoft-com:office:word" xmlns:w="http://schemas.openxmlformats.org/wordprocessingml/2006/main" xmlns:w14="http://schemas.microsoft.com/office/word/2010/wordml" xmlns:wpg="http://schemas.microsoft.com/office/word/2010/wordprocessingGroup" xmlns:wpi="http://schemas.microsoft.com/office/word/2010/wordprocessingInk" xmlns:wne="http://schemas.microsoft.com/office/word/2006/wordml" xmlns:wps="http://schemas.microsoft.com/office/word/2010/wordprocessingShape" mc:Ignorable="w14 wp14">
+<w:ftr xmlns:wpc="http://schemas.microsoft.com/office/word/2010/wordprocessingCanvas" xmlns:mo="http://schemas.microsoft.com/office/mac/office/2008/main" xmlns:mc="http://schemas.openxmlformats.org/markup-compatibility/2006" xmlns:mv="urn:schemas-microsoft-com:mac:vml" xmlns:o="urn:schemas-microsoft-com:office:office" xmlns:r="http://schemas.openxmlformats.org/officeDocument/2006/relationships" xmlns:m="http://schemas.openxmlformats.org/officeDocument/2006/math" xmlns:v="urn:schemas-microsoft-com:vml" xmlns:wp14="http://schemas.microsoft.com/office/word/2010/wordprocessingDrawing" xmlns:wp="http://schemas.openxmlformats.org/drawingml/2006/wordprocessingDrawing" xmlns:w10="urn:schemas-microsoft-com:office:word" xmlns:w="http://schemas.openxmlformats.org/wordprocessingml/2006/main" xmlns:w14="http://schemas.microsoft.com/office/word/2010/wordml" xmlns:w15="http://schemas.microsoft.com/office/word/2012/wordml" xmlns:wpg="http://schemas.microsoft.com/office/word/2010/wordprocessingGroup" xmlns:wpi="http://schemas.microsoft.com/office/word/2010/wordprocessingInk" xmlns:wne="http://schemas.microsoft.com/office/word/2006/wordml" xmlns:wps="http://schemas.microsoft.com/office/word/2010/wordprocessingShape" mc:Ignorable="w14 w15 wp14">
   <w:p>
     <w:pPr>
       <w:pStyle w:val="HeaderFooter"/>
@@ -1475,7 +1398,7 @@
 </file>
 
 <file path=word/footnotes.xml><?xml version="1.0" encoding="utf-8"?>
-<w:footnotes xmlns:wpc="http://schemas.microsoft.com/office/word/2010/wordprocessingCanvas" xmlns:mo="http://schemas.microsoft.com/office/mac/office/2008/main" xmlns:mc="http://schemas.openxmlformats.org/markup-compatibility/2006" xmlns:mv="urn:schemas-microsoft-com:mac:vml" xmlns:o="urn:schemas-microsoft-com:office:office" xmlns:r="http://schemas.openxmlformats.org/officeDocument/2006/relationships" xmlns:m="http://schemas.openxmlformats.org/officeDocument/2006/math" xmlns:v="urn:schemas-microsoft-com:vml" xmlns:wp14="http://schemas.microsoft.com/office/word/2010/wordprocessingDrawing" xmlns:wp="http://schemas.openxmlformats.org/drawingml/2006/wordprocessingDrawing" xmlns:w10="urn:schemas-microsoft-com:office:word" xmlns:w="http://schemas.openxmlformats.org/wordprocessingml/2006/main" xmlns:w14="http://schemas.microsoft.com/office/word/2010/wordml" xmlns:wpg="http://schemas.microsoft.com/office/word/2010/wordprocessingGroup" xmlns:wpi="http://schemas.microsoft.com/office/word/2010/wordprocessingInk" xmlns:wne="http://schemas.microsoft.com/office/word/2006/wordml" xmlns:wps="http://schemas.microsoft.com/office/word/2010/wordprocessingShape" mc:Ignorable="w14 wp14">
+<w:footnotes xmlns:wpc="http://schemas.microsoft.com/office/word/2010/wordprocessingCanvas" xmlns:mo="http://schemas.microsoft.com/office/mac/office/2008/main" xmlns:mc="http://schemas.openxmlformats.org/markup-compatibility/2006" xmlns:mv="urn:schemas-microsoft-com:mac:vml" xmlns:o="urn:schemas-microsoft-com:office:office" xmlns:r="http://schemas.openxmlformats.org/officeDocument/2006/relationships" xmlns:m="http://schemas.openxmlformats.org/officeDocument/2006/math" xmlns:v="urn:schemas-microsoft-com:vml" xmlns:wp14="http://schemas.microsoft.com/office/word/2010/wordprocessingDrawing" xmlns:wp="http://schemas.openxmlformats.org/drawingml/2006/wordprocessingDrawing" xmlns:w10="urn:schemas-microsoft-com:office:word" xmlns:w="http://schemas.openxmlformats.org/wordprocessingml/2006/main" xmlns:w14="http://schemas.microsoft.com/office/word/2010/wordml" xmlns:w15="http://schemas.microsoft.com/office/word/2012/wordml" xmlns:wpg="http://schemas.microsoft.com/office/word/2010/wordprocessingGroup" xmlns:wpi="http://schemas.microsoft.com/office/word/2010/wordprocessingInk" xmlns:wne="http://schemas.microsoft.com/office/word/2006/wordml" xmlns:wps="http://schemas.microsoft.com/office/word/2010/wordprocessingShape" mc:Ignorable="w14 w15 wp14">
   <w:footnote w:type="separator" w:id="-1">
     <w:p>
       <w:r>
@@ -1494,7 +1417,7 @@
 </file>
 
 <file path=word/header1.xml><?xml version="1.0" encoding="utf-8"?>
-<w:hdr xmlns:wpc="http://schemas.microsoft.com/office/word/2010/wordprocessingCanvas" xmlns:mo="http://schemas.microsoft.com/office/mac/office/2008/main" xmlns:mc="http://schemas.openxmlformats.org/markup-compatibility/2006" xmlns:mv="urn:schemas-microsoft-com:mac:vml" xmlns:o="urn:schemas-microsoft-com:office:office" xmlns:r="http://schemas.openxmlformats.org/officeDocument/2006/relationships" xmlns:m="http://schemas.openxmlformats.org/officeDocument/2006/math" xmlns:v="urn:schemas-microsoft-com:vml" xmlns:wp14="http://schemas.microsoft.com/office/word/2010/wordprocessingDrawing" xmlns:wp="http://schemas.openxmlformats.org/drawingml/2006/wordprocessingDrawing" xmlns:w10="urn:schemas-microsoft-com:office:word" xmlns:w="http://schemas.openxmlformats.org/wordprocessingml/2006/main" xmlns:w14="http://schemas.microsoft.com/office/word/2010/wordml" xmlns:wpg="http://schemas.microsoft.com/office/word/2010/wordprocessingGroup" xmlns:wpi="http://schemas.microsoft.com/office/word/2010/wordprocessingInk" xmlns:wne="http://schemas.microsoft.com/office/word/2006/wordml" xmlns:wps="http://schemas.microsoft.com/office/word/2010/wordprocessingShape" mc:Ignorable="w14 wp14">
+<w:hdr xmlns:wpc="http://schemas.microsoft.com/office/word/2010/wordprocessingCanvas" xmlns:mo="http://schemas.microsoft.com/office/mac/office/2008/main" xmlns:mc="http://schemas.openxmlformats.org/markup-compatibility/2006" xmlns:mv="urn:schemas-microsoft-com:mac:vml" xmlns:o="urn:schemas-microsoft-com:office:office" xmlns:r="http://schemas.openxmlformats.org/officeDocument/2006/relationships" xmlns:m="http://schemas.openxmlformats.org/officeDocument/2006/math" xmlns:v="urn:schemas-microsoft-com:vml" xmlns:wp14="http://schemas.microsoft.com/office/word/2010/wordprocessingDrawing" xmlns:wp="http://schemas.openxmlformats.org/drawingml/2006/wordprocessingDrawing" xmlns:w10="urn:schemas-microsoft-com:office:word" xmlns:w="http://schemas.openxmlformats.org/wordprocessingml/2006/main" xmlns:w14="http://schemas.microsoft.com/office/word/2010/wordml" xmlns:w15="http://schemas.microsoft.com/office/word/2012/wordml" xmlns:wpg="http://schemas.microsoft.com/office/word/2010/wordprocessingGroup" xmlns:wpi="http://schemas.microsoft.com/office/word/2010/wordprocessingInk" xmlns:wne="http://schemas.microsoft.com/office/word/2006/wordml" xmlns:wps="http://schemas.microsoft.com/office/word/2010/wordprocessingShape" mc:Ignorable="w14 w15 wp14">
   <w:p>
     <w:pPr>
       <w:pStyle w:val="HeaderFooter"/>
@@ -1504,7 +1427,7 @@
 </file>
 
 <file path=word/numbering.xml><?xml version="1.0" encoding="utf-8"?>
-<w:numbering xmlns:wpc="http://schemas.microsoft.com/office/word/2010/wordprocessingCanvas" xmlns:mo="http://schemas.microsoft.com/office/mac/office/2008/main" xmlns:mc="http://schemas.openxmlformats.org/markup-compatibility/2006" xmlns:mv="urn:schemas-microsoft-com:mac:vml" xmlns:o="urn:schemas-microsoft-com:office:office" xmlns:r="http://schemas.openxmlformats.org/officeDocument/2006/relationships" xmlns:m="http://schemas.openxmlformats.org/officeDocument/2006/math" xmlns:v="urn:schemas-microsoft-com:vml" xmlns:wp14="http://schemas.microsoft.com/office/word/2010/wordprocessingDrawing" xmlns:wp="http://schemas.openxmlformats.org/drawingml/2006/wordprocessingDrawing" xmlns:w10="urn:schemas-microsoft-com:office:word" xmlns:w="http://schemas.openxmlformats.org/wordprocessingml/2006/main" xmlns:w14="http://schemas.microsoft.com/office/word/2010/wordml" xmlns:wpg="http://schemas.microsoft.com/office/word/2010/wordprocessingGroup" xmlns:wpi="http://schemas.microsoft.com/office/word/2010/wordprocessingInk" xmlns:wne="http://schemas.microsoft.com/office/word/2006/wordml" xmlns:wps="http://schemas.microsoft.com/office/word/2010/wordprocessingShape" mc:Ignorable="w14 wp14">
+<w:numbering xmlns:wpc="http://schemas.microsoft.com/office/word/2010/wordprocessingCanvas" xmlns:mo="http://schemas.microsoft.com/office/mac/office/2008/main" xmlns:mc="http://schemas.openxmlformats.org/markup-compatibility/2006" xmlns:mv="urn:schemas-microsoft-com:mac:vml" xmlns:o="urn:schemas-microsoft-com:office:office" xmlns:r="http://schemas.openxmlformats.org/officeDocument/2006/relationships" xmlns:m="http://schemas.openxmlformats.org/officeDocument/2006/math" xmlns:v="urn:schemas-microsoft-com:vml" xmlns:wp14="http://schemas.microsoft.com/office/word/2010/wordprocessingDrawing" xmlns:wp="http://schemas.openxmlformats.org/drawingml/2006/wordprocessingDrawing" xmlns:w10="urn:schemas-microsoft-com:office:word" xmlns:w="http://schemas.openxmlformats.org/wordprocessingml/2006/main" xmlns:w14="http://schemas.microsoft.com/office/word/2010/wordml" xmlns:w15="http://schemas.microsoft.com/office/word/2012/wordml" xmlns:wpg="http://schemas.microsoft.com/office/word/2010/wordprocessingGroup" xmlns:wpi="http://schemas.microsoft.com/office/word/2010/wordprocessingInk" xmlns:wne="http://schemas.microsoft.com/office/word/2006/wordml" xmlns:wps="http://schemas.microsoft.com/office/word/2010/wordprocessingShape" mc:Ignorable="w14 w15 wp14">
   <w:abstractNum w:abstractNumId="0">
     <w:nsid w:val="19406EF7"/>
     <w:multiLevelType w:val="multilevel"/>
@@ -2352,7 +2275,7 @@
 </file>
 
 <file path=word/styles.xml><?xml version="1.0" encoding="utf-8"?>
-<w:styles xmlns:mc="http://schemas.openxmlformats.org/markup-compatibility/2006" xmlns:r="http://schemas.openxmlformats.org/officeDocument/2006/relationships" xmlns:w="http://schemas.openxmlformats.org/wordprocessingml/2006/main" xmlns:w14="http://schemas.microsoft.com/office/word/2010/wordml" mc:Ignorable="w14">
+<w:styles xmlns:mc="http://schemas.openxmlformats.org/markup-compatibility/2006" xmlns:r="http://schemas.openxmlformats.org/officeDocument/2006/relationships" xmlns:w="http://schemas.openxmlformats.org/wordprocessingml/2006/main" xmlns:w14="http://schemas.microsoft.com/office/word/2010/wordml" xmlns:w15="http://schemas.microsoft.com/office/word/2012/wordml" mc:Ignorable="w14 w15">
   <w:docDefaults>
     <w:rPrDefault>
       <w:rPr>
@@ -2374,391 +2297,389 @@
       </w:pPr>
     </w:pPrDefault>
   </w:docDefaults>
-  <w:latentStyles w:defLockedState="0" w:defUIPriority="99" w:defSemiHidden="1" w:defUnhideWhenUsed="1" w:defQFormat="0" w:count="276">
-    <w:lsdException w:name="Normal" w:semiHidden="0" w:uiPriority="0" w:unhideWhenUsed="0" w:qFormat="1"/>
-    <w:lsdException w:name="heading 1" w:semiHidden="0" w:uiPriority="9" w:unhideWhenUsed="0" w:qFormat="1"/>
-    <w:lsdException w:name="heading 2" w:uiPriority="9" w:qFormat="1"/>
-    <w:lsdException w:name="heading 3" w:uiPriority="9" w:qFormat="1"/>
-    <w:lsdException w:name="heading 4" w:uiPriority="9" w:qFormat="1"/>
-    <w:lsdException w:name="heading 5" w:uiPriority="9" w:qFormat="1"/>
-    <w:lsdException w:name="heading 6" w:uiPriority="9" w:qFormat="1"/>
-    <w:lsdException w:name="heading 7" w:uiPriority="9" w:qFormat="1"/>
-    <w:lsdException w:name="heading 8" w:uiPriority="9" w:qFormat="1"/>
-    <w:lsdException w:name="heading 9" w:uiPriority="9" w:qFormat="1"/>
-    <w:lsdException w:name="toc 1" w:uiPriority="39"/>
-    <w:lsdException w:name="toc 2" w:uiPriority="39"/>
-    <w:lsdException w:name="toc 3" w:uiPriority="39"/>
-    <w:lsdException w:name="toc 4" w:uiPriority="39"/>
-    <w:lsdException w:name="toc 5" w:uiPriority="39"/>
-    <w:lsdException w:name="toc 6" w:uiPriority="39"/>
-    <w:lsdException w:name="toc 7" w:uiPriority="39"/>
-    <w:lsdException w:name="toc 8" w:uiPriority="39"/>
-    <w:lsdException w:name="toc 9" w:uiPriority="39"/>
-    <w:lsdException w:name="caption" w:uiPriority="35" w:qFormat="1"/>
-    <w:lsdException w:name="Title" w:semiHidden="0" w:uiPriority="10" w:unhideWhenUsed="0" w:qFormat="1"/>
-    <w:lsdException w:name="Default Paragraph Font" w:uiPriority="1"/>
-    <w:lsdException w:name="Subtitle" w:semiHidden="0" w:uiPriority="11" w:unhideWhenUsed="0" w:qFormat="1"/>
-    <w:lsdException w:name="Strong" w:semiHidden="0" w:uiPriority="22" w:unhideWhenUsed="0" w:qFormat="1"/>
-    <w:lsdException w:name="Emphasis" w:semiHidden="0" w:uiPriority="20" w:unhideWhenUsed="0" w:qFormat="1"/>
-    <w:lsdException w:name="Table Grid" w:semiHidden="0" w:uiPriority="59" w:unhideWhenUsed="0"/>
-    <w:lsdException w:name="Placeholder Text" w:unhideWhenUsed="0"/>
-    <w:lsdException w:name="No Spacing" w:semiHidden="0" w:uiPriority="1" w:unhideWhenUsed="0" w:qFormat="1"/>
-    <w:lsdException w:name="Light Shading" w:semiHidden="0" w:uiPriority="60" w:unhideWhenUsed="0"/>
-    <w:lsdException w:name="Light List" w:semiHidden="0" w:uiPriority="61" w:unhideWhenUsed="0"/>
-    <w:lsdException w:name="Light Grid" w:semiHidden="0" w:uiPriority="62" w:unhideWhenUsed="0"/>
-    <w:lsdException w:name="Medium Shading 1" w:semiHidden="0" w:uiPriority="63" w:unhideWhenUsed="0"/>
-    <w:lsdException w:name="Medium Shading 2" w:semiHidden="0" w:uiPriority="64" w:unhideWhenUsed="0"/>
-    <w:lsdException w:name="Medium List 1" w:semiHidden="0" w:uiPriority="65" w:unhideWhenUsed="0"/>
-    <w:lsdException w:name="Medium List 2" w:semiHidden="0" w:uiPriority="66" w:unhideWhenUsed="0"/>
-    <w:lsdException w:name="Medium Grid 1" w:semiHidden="0" w:uiPriority="67" w:unhideWhenUsed="0"/>
-    <w:lsdException w:name="Medium Grid 2" w:semiHidden="0" w:uiPriority="68" w:unhideWhenUsed="0"/>
-    <w:lsdException w:name="Medium Grid 3" w:semiHidden="0" w:uiPriority="69" w:unhideWhenUsed="0"/>
-    <w:lsdException w:name="Dark List" w:semiHidden="0" w:uiPriority="70" w:unhideWhenUsed="0"/>
-    <w:lsdException w:name="Colorful Shading" w:semiHidden="0" w:uiPriority="71" w:unhideWhenUsed="0"/>
-    <w:lsdException w:name="Colorful List" w:semiHidden="0" w:uiPriority="72" w:unhideWhenUsed="0"/>
-    <w:lsdException w:name="Colorful Grid" w:semiHidden="0" w:uiPriority="73" w:unhideWhenUsed="0"/>
-    <w:lsdException w:name="Light Shading Accent 1" w:semiHidden="0" w:uiPriority="60" w:unhideWhenUsed="0"/>
-    <w:lsdException w:name="Light List Accent 1" w:semiHidden="0" w:uiPriority="61" w:unhideWhenUsed="0"/>
-    <w:lsdException w:name="Light Grid Accent 1" w:semiHidden="0" w:uiPriority="62" w:unhideWhenUsed="0"/>
-    <w:lsdException w:name="Medium Shading 1 Accent 1" w:semiHidden="0" w:uiPriority="63" w:unhideWhenUsed="0"/>
-    <w:lsdException w:name="Medium Shading 2 Accent 1" w:semiHidden="0" w:uiPriority="64" w:unhideWhenUsed="0"/>
-    <w:lsdException w:name="Medium List 1 Accent 1" w:semiHidden="0" w:uiPriority="65" w:unhideWhenUsed="0"/>
-    <w:lsdException w:name="Revision" w:unhideWhenUsed="0"/>
-    <w:lsdException w:name="List Paragraph" w:semiHidden="0" w:uiPriority="34" w:unhideWhenUsed="0" w:qFormat="1"/>
-    <w:lsdException w:name="Quote" w:semiHidden="0" w:uiPriority="29" w:unhideWhenUsed="0" w:qFormat="1"/>
-    <w:lsdException w:name="Intense Quote" w:semiHidden="0" w:uiPriority="30" w:unhideWhenUsed="0" w:qFormat="1"/>
-    <w:lsdException w:name="Medium List 2 Accent 1" w:semiHidden="0" w:uiPriority="66" w:unhideWhenUsed="0"/>
-    <w:lsdException w:name="Medium Grid 1 Accent 1" w:semiHidden="0" w:uiPriority="67" w:unhideWhenUsed="0"/>
-    <w:lsdException w:name="Medium Grid 2 Accent 1" w:semiHidden="0" w:uiPriority="68" w:unhideWhenUsed="0"/>
-    <w:lsdException w:name="Medium Grid 3 Accent 1" w:semiHidden="0" w:uiPriority="69" w:unhideWhenUsed="0"/>
-    <w:lsdException w:name="Dark List Accent 1" w:semiHidden="0" w:uiPriority="70" w:unhideWhenUsed="0"/>
-    <w:lsdException w:name="Colorful Shading Accent 1" w:semiHidden="0" w:uiPriority="71" w:unhideWhenUsed="0"/>
-    <w:lsdException w:name="Colorful List Accent 1" w:semiHidden="0" w:uiPriority="72" w:unhideWhenUsed="0"/>
-    <w:lsdException w:name="Colorful Grid Accent 1" w:semiHidden="0" w:uiPriority="73" w:unhideWhenUsed="0"/>
-    <w:lsdException w:name="Light Shading Accent 2" w:semiHidden="0" w:uiPriority="60" w:unhideWhenUsed="0"/>
-    <w:lsdException w:name="Light List Accent 2" w:semiHidden="0" w:uiPriority="61" w:unhideWhenUsed="0"/>
-    <w:lsdException w:name="Light Grid Accent 2" w:semiHidden="0" w:uiPriority="62" w:unhideWhenUsed="0"/>
-    <w:lsdException w:name="Medium Shading 1 Accent 2" w:semiHidden="0" w:uiPriority="63" w:unhideWhenUsed="0"/>
-    <w:lsdException w:name="Medium Shading 2 Accent 2" w:semiHidden="0" w:uiPriority="64" w:unhideWhenUsed="0"/>
-    <w:lsdException w:name="Medium List 1 Accent 2" w:semiHidden="0" w:uiPriority="65" w:unhideWhenUsed="0"/>
-    <w:lsdException w:name="Medium List 2 Accent 2" w:semiHidden="0" w:uiPriority="66" w:unhideWhenUsed="0"/>
-    <w:lsdException w:name="Medium Grid 1 Accent 2" w:semiHidden="0" w:uiPriority="67" w:unhideWhenUsed="0"/>
-    <w:lsdException w:name="Medium Grid 2 Accent 2" w:semiHidden="0" w:uiPriority="68" w:unhideWhenUsed="0"/>
-    <w:lsdException w:name="Medium Grid 3 Accent 2" w:semiHidden="0" w:uiPriority="69" w:unhideWhenUsed="0"/>
-    <w:lsdException w:name="Dark List Accent 2" w:semiHidden="0" w:uiPriority="70" w:unhideWhenUsed="0"/>
-    <w:lsdException w:name="Colorful Shading Accent 2" w:semiHidden="0" w:uiPriority="71" w:unhideWhenUsed="0"/>
-    <w:lsdException w:name="Colorful List Accent 2" w:semiHidden="0" w:uiPriority="72" w:unhideWhenUsed="0"/>
-    <w:lsdException w:name="Colorful Grid Accent 2" w:semiHidden="0" w:uiPriority="73" w:unhideWhenUsed="0"/>
-    <w:lsdException w:name="Light Shading Accent 3" w:semiHidden="0" w:uiPriority="60" w:unhideWhenUsed="0"/>
-    <w:lsdException w:name="Light List Accent 3" w:semiHidden="0" w:uiPriority="61" w:unhideWhenUsed="0"/>
-    <w:lsdException w:name="Light Grid Accent 3" w:semiHidden="0" w:uiPriority="62" w:unhideWhenUsed="0"/>
-    <w:lsdException w:name="Medium Shading 1 Accent 3" w:semiHidden="0" w:uiPriority="63" w:unhideWhenUsed="0"/>
-    <w:lsdException w:name="Medium Shading 2 Accent 3" w:semiHidden="0" w:uiPriority="64" w:unhideWhenUsed="0"/>
-    <w:lsdException w:name="Medium List 1 Accent 3" w:semiHidden="0" w:uiPriority="65" w:unhideWhenUsed="0"/>
-    <w:lsdException w:name="Medium List 2 Accent 3" w:semiHidden="0" w:uiPriority="66" w:unhideWhenUsed="0"/>
-    <w:lsdException w:name="Medium Grid 1 Accent 3" w:semiHidden="0" w:uiPriority="67" w:unhideWhenUsed="0"/>
-    <w:lsdException w:name="Medium Grid 2 Accent 3" w:semiHidden="0" w:uiPriority="68" w:unhideWhenUsed="0"/>
-    <w:lsdException w:name="Medium Grid 3 Accent 3" w:semiHidden="0" w:uiPriority="69" w:unhideWhenUsed="0"/>
-    <w:lsdException w:name="Dark List Accent 3" w:semiHidden="0" w:uiPriority="70" w:unhideWhenUsed="0"/>
-    <w:lsdException w:name="Colorful Shading Accent 3" w:semiHidden="0" w:uiPriority="71" w:unhideWhenUsed="0"/>
-    <w:lsdException w:name="Colorful List Accent 3" w:semiHidden="0" w:uiPriority="72" w:unhideWhenUsed="0"/>
-    <w:lsdException w:name="Colorful Grid Accent 3" w:semiHidden="0" w:uiPriority="73" w:unhideWhenUsed="0"/>
-    <w:lsdException w:name="Light Shading Accent 4" w:semiHidden="0" w:uiPriority="60" w:unhideWhenUsed="0"/>
-    <w:lsdException w:name="Light List Accent 4" w:semiHidden="0" w:uiPriority="61" w:unhideWhenUsed="0"/>
-    <w:lsdException w:name="Light Grid Accent 4" w:semiHidden="0" w:uiPriority="62" w:unhideWhenUsed="0"/>
-    <w:lsdException w:name="Medium Shading 1 Accent 4" w:semiHidden="0" w:uiPriority="63" w:unhideWhenUsed="0"/>
-    <w:lsdException w:name="Medium Shading 2 Accent 4" w:semiHidden="0" w:uiPriority="64" w:unhideWhenUsed="0"/>
-    <w:lsdException w:name="Medium List 1 Accent 4" w:semiHidden="0" w:uiPriority="65" w:unhideWhenUsed="0"/>
-    <w:lsdException w:name="Medium List 2 Accent 4" w:semiHidden="0" w:uiPriority="66" w:unhideWhenUsed="0"/>
-    <w:lsdException w:name="Medium Grid 1 Accent 4" w:semiHidden="0" w:uiPriority="67" w:unhideWhenUsed="0"/>
-    <w:lsdException w:name="Medium Grid 2 Accent 4" w:semiHidden="0" w:uiPriority="68" w:unhideWhenUsed="0"/>
-    <w:lsdException w:name="Medium Grid 3 Accent 4" w:semiHidden="0" w:uiPriority="69" w:unhideWhenUsed="0"/>
-    <w:lsdException w:name="Dark List Accent 4" w:semiHidden="0" w:uiPriority="70" w:unhideWhenUsed="0"/>
-    <w:lsdException w:name="Colorful Shading Accent 4" w:semiHidden="0" w:uiPriority="71" w:unhideWhenUsed="0"/>
-    <w:lsdException w:name="Colorful List Accent 4" w:semiHidden="0" w:uiPriority="72" w:unhideWhenUsed="0"/>
-    <w:lsdException w:name="Colorful Grid Accent 4" w:semiHidden="0" w:uiPriority="73" w:unhideWhenUsed="0"/>
-    <w:lsdException w:name="Light Shading Accent 5" w:semiHidden="0" w:uiPriority="60" w:unhideWhenUsed="0"/>
-    <w:lsdException w:name="Light List Accent 5" w:semiHidden="0" w:uiPriority="61" w:unhideWhenUsed="0"/>
-    <w:lsdException w:name="Light Grid Accent 5" w:semiHidden="0" w:uiPriority="62" w:unhideWhenUsed="0"/>
-    <w:lsdException w:name="Medium Shading 1 Accent 5" w:semiHidden="0" w:uiPriority="63" w:unhideWhenUsed="0"/>
-    <w:lsdException w:name="Medium Shading 2 Accent 5" w:semiHidden="0" w:uiPriority="64" w:unhideWhenUsed="0"/>
-    <w:lsdException w:name="Medium List 1 Accent 5" w:semiHidden="0" w:uiPriority="65" w:unhideWhenUsed="0"/>
-    <w:lsdException w:name="Medium List 2 Accent 5" w:semiHidden="0" w:uiPriority="66" w:unhideWhenUsed="0"/>
-    <w:lsdException w:name="Medium Grid 1 Accent 5" w:semiHidden="0" w:uiPriority="67" w:unhideWhenUsed="0"/>
-    <w:lsdException w:name="Medium Grid 2 Accent 5" w:semiHidden="0" w:uiPriority="68" w:unhideWhenUsed="0"/>
-    <w:lsdException w:name="Medium Grid 3 Accent 5" w:semiHidden="0" w:uiPriority="69" w:unhideWhenUsed="0"/>
-    <w:lsdException w:name="Dark List Accent 5" w:semiHidden="0" w:uiPriority="70" w:unhideWhenUsed="0"/>
-    <w:lsdException w:name="Colorful Shading Accent 5" w:semiHidden="0" w:uiPriority="71" w:unhideWhenUsed="0"/>
-    <w:lsdException w:name="Colorful List Accent 5" w:semiHidden="0" w:uiPriority="72" w:unhideWhenUsed="0"/>
-    <w:lsdException w:name="Colorful Grid Accent 5" w:semiHidden="0" w:uiPriority="73" w:unhideWhenUsed="0"/>
-    <w:lsdException w:name="Light Shading Accent 6" w:semiHidden="0" w:uiPriority="60" w:unhideWhenUsed="0"/>
-    <w:lsdException w:name="Light List Accent 6" w:semiHidden="0" w:uiPriority="61" w:unhideWhenUsed="0"/>
-    <w:lsdException w:name="Light Grid Accent 6" w:semiHidden="0" w:uiPriority="62" w:unhideWhenUsed="0"/>
-    <w:lsdException w:name="Medium Shading 1 Accent 6" w:semiHidden="0" w:uiPriority="63" w:unhideWhenUsed="0"/>
-    <w:lsdException w:name="Medium Shading 2 Accent 6" w:semiHidden="0" w:uiPriority="64" w:unhideWhenUsed="0"/>
-    <w:lsdException w:name="Medium List 1 Accent 6" w:semiHidden="0" w:uiPriority="65" w:unhideWhenUsed="0"/>
-    <w:lsdException w:name="Medium List 2 Accent 6" w:semiHidden="0" w:uiPriority="66" w:unhideWhenUsed="0"/>
-    <w:lsdException w:name="Medium Grid 1 Accent 6" w:semiHidden="0" w:uiPriority="67" w:unhideWhenUsed="0"/>
-    <w:lsdException w:name="Medium Grid 2 Accent 6" w:semiHidden="0" w:uiPriority="68" w:unhideWhenUsed="0"/>
-    <w:lsdException w:name="Medium Grid 3 Accent 6" w:semiHidden="0" w:uiPriority="69" w:unhideWhenUsed="0"/>
-    <w:lsdException w:name="Dark List Accent 6" w:semiHidden="0" w:uiPriority="70" w:unhideWhenUsed="0"/>
-    <w:lsdException w:name="Colorful Shading Accent 6" w:semiHidden="0" w:uiPriority="71" w:unhideWhenUsed="0"/>
-    <w:lsdException w:name="Colorful List Accent 6" w:semiHidden="0" w:uiPriority="72" w:unhideWhenUsed="0"/>
-    <w:lsdException w:name="Colorful Grid Accent 6" w:semiHidden="0" w:uiPriority="73" w:unhideWhenUsed="0"/>
-    <w:lsdException w:name="Subtle Emphasis" w:semiHidden="0" w:uiPriority="19" w:unhideWhenUsed="0" w:qFormat="1"/>
-    <w:lsdException w:name="Intense Emphasis" w:semiHidden="0" w:uiPriority="21" w:unhideWhenUsed="0" w:qFormat="1"/>
-    <w:lsdException w:name="Subtle Reference" w:semiHidden="0" w:uiPriority="31" w:unhideWhenUsed="0" w:qFormat="1"/>
-    <w:lsdException w:name="Intense Reference" w:semiHidden="0" w:uiPriority="32" w:unhideWhenUsed="0" w:qFormat="1"/>
-    <w:lsdException w:name="Book Title" w:semiHidden="0" w:uiPriority="33" w:unhideWhenUsed="0" w:qFormat="1"/>
-    <w:lsdException w:name="Bibliography" w:uiPriority="37"/>
-    <w:lsdException w:name="TOC Heading" w:uiPriority="39" w:qFormat="1"/>
-  </w:latentStyles>
-  <w:style w:type="paragraph" w:default="1" w:styleId="Normal">
-    <w:name w:val="Normal"/>
-    <w:rPr>
-      <w:sz w:val="24"/>
-      <w:szCs w:val="24"/>
-    </w:rPr>
-  </w:style>
-  <w:style w:type="character" w:default="1" w:styleId="DefaultParagraphFont">
-    <w:name w:val="Default Paragraph Font"/>
-    <w:uiPriority w:val="1"/>
-    <w:semiHidden/>
-    <w:unhideWhenUsed/>
-  </w:style>
-  <w:style w:type="table" w:default="1" w:styleId="TableNormal">
-    <w:name w:val="Normal Table"/>
-    <w:uiPriority w:val="99"/>
-    <w:semiHidden/>
-    <w:unhideWhenUsed/>
-    <w:tblPr>
-      <w:tblInd w:w="0" w:type="dxa"/>
-      <w:tblCellMar>
-        <w:top w:w="0" w:type="dxa"/>
-        <w:left w:w="108" w:type="dxa"/>
-        <w:bottom w:w="0" w:type="dxa"/>
-        <w:right w:w="108" w:type="dxa"/>
-      </w:tblCellMar>
-    </w:tblPr>
-  </w:style>
-  <w:style w:type="numbering" w:default="1" w:styleId="NoList">
-    <w:name w:val="No List"/>
-    <w:uiPriority w:val="99"/>
-    <w:semiHidden/>
-    <w:unhideWhenUsed/>
-  </w:style>
-  <w:style w:type="character" w:styleId="Hyperlink">
-    <w:name w:val="Hyperlink"/>
-    <w:rPr>
-      <w:u w:val="single"/>
-    </w:rPr>
-  </w:style>
-  <w:style w:type="paragraph" w:customStyle="1" w:styleId="HeaderFooter">
-    <w:name w:val="Header &amp; Footer"/>
-    <w:pPr>
-      <w:tabs>
-        <w:tab w:val="right" w:pos="9020"/>
-      </w:tabs>
-    </w:pPr>
-    <w:rPr>
-      <w:rFonts w:ascii="Helvetica" w:hAnsi="Arial Unicode MS" w:cs="Arial Unicode MS"/>
-      <w:color w:val="000000"/>
-      <w:sz w:val="24"/>
-      <w:szCs w:val="24"/>
-    </w:rPr>
-  </w:style>
-  <w:style w:type="paragraph" w:customStyle="1" w:styleId="Body">
-    <w:name w:val="Body"/>
-    <w:pPr>
-      <w:spacing w:line="276" w:lineRule="auto"/>
-    </w:pPr>
-    <w:rPr>
-      <w:rFonts w:ascii="Arial" w:hAnsi="Arial Unicode MS" w:cs="Arial Unicode MS"/>
-      <w:color w:val="000000"/>
-      <w:sz w:val="22"/>
-      <w:szCs w:val="22"/>
-      <w:u w:color="000000"/>
-    </w:rPr>
-  </w:style>
-  <w:style w:type="numbering" w:customStyle="1" w:styleId="BulletBig">
-    <w:name w:val="Bullet Big"/>
-    <w:pPr>
-      <w:numPr>
-        <w:numId w:val="7"/>
-      </w:numPr>
-    </w:pPr>
-  </w:style>
-  <w:style w:type="character" w:customStyle="1" w:styleId="Hyperlink0">
-    <w:name w:val="Hyperlink.0"/>
-    <w:basedOn w:val="Hyperlink"/>
-    <w:rPr>
-      <w:u w:val="single"/>
-    </w:rPr>
-  </w:style>
-</w:styles>
-</file>
-
-<file path=word/stylesWithEffects.xml><?xml version="1.0" encoding="utf-8"?>
-<w:styles xmlns:wpc="http://schemas.microsoft.com/office/word/2010/wordprocessingCanvas" xmlns:mo="http://schemas.microsoft.com/office/mac/office/2008/main" xmlns:mc="http://schemas.openxmlformats.org/markup-compatibility/2006" xmlns:mv="urn:schemas-microsoft-com:mac:vml" xmlns:o="urn:schemas-microsoft-com:office:office" xmlns:r="http://schemas.openxmlformats.org/officeDocument/2006/relationships" xmlns:m="http://schemas.openxmlformats.org/officeDocument/2006/math" xmlns:v="urn:schemas-microsoft-com:vml" xmlns:wp14="http://schemas.microsoft.com/office/word/2010/wordprocessingDrawing" xmlns:wp="http://schemas.openxmlformats.org/drawingml/2006/wordprocessingDrawing" xmlns:w10="urn:schemas-microsoft-com:office:word" xmlns:w="http://schemas.openxmlformats.org/wordprocessingml/2006/main" xmlns:w14="http://schemas.microsoft.com/office/word/2010/wordml" xmlns:wpg="http://schemas.microsoft.com/office/word/2010/wordprocessingGroup" xmlns:wpi="http://schemas.microsoft.com/office/word/2010/wordprocessingInk" xmlns:wne="http://schemas.microsoft.com/office/word/2006/wordml" xmlns:wps="http://schemas.microsoft.com/office/word/2010/wordprocessingShape" mc:Ignorable="w14 wp14">
-  <w:docDefaults>
-    <w:rPrDefault>
-      <w:rPr>
-        <w:rFonts w:ascii="Times New Roman" w:eastAsia="Arial Unicode MS" w:hAnsi="Times New Roman" w:cs="Times New Roman"/>
-        <w:bdr w:val="nil"/>
-        <w:lang w:val="en-US" w:eastAsia="en-US" w:bidi="ar-SA"/>
-      </w:rPr>
-    </w:rPrDefault>
-    <w:pPrDefault>
-      <w:pPr>
-        <w:pBdr>
-          <w:top w:val="nil"/>
-          <w:left w:val="nil"/>
-          <w:bottom w:val="nil"/>
-          <w:right w:val="nil"/>
-          <w:between w:val="nil"/>
-          <w:bar w:val="nil"/>
-        </w:pBdr>
-      </w:pPr>
-    </w:pPrDefault>
-  </w:docDefaults>
-  <w:latentStyles w:defLockedState="0" w:defUIPriority="99" w:defSemiHidden="1" w:defUnhideWhenUsed="1" w:defQFormat="0" w:count="276">
-    <w:lsdException w:name="Normal" w:semiHidden="0" w:uiPriority="0" w:unhideWhenUsed="0" w:qFormat="1"/>
-    <w:lsdException w:name="heading 1" w:semiHidden="0" w:uiPriority="9" w:unhideWhenUsed="0" w:qFormat="1"/>
-    <w:lsdException w:name="heading 2" w:uiPriority="9" w:qFormat="1"/>
-    <w:lsdException w:name="heading 3" w:uiPriority="9" w:qFormat="1"/>
-    <w:lsdException w:name="heading 4" w:uiPriority="9" w:qFormat="1"/>
-    <w:lsdException w:name="heading 5" w:uiPriority="9" w:qFormat="1"/>
-    <w:lsdException w:name="heading 6" w:uiPriority="9" w:qFormat="1"/>
-    <w:lsdException w:name="heading 7" w:uiPriority="9" w:qFormat="1"/>
-    <w:lsdException w:name="heading 8" w:uiPriority="9" w:qFormat="1"/>
-    <w:lsdException w:name="heading 9" w:uiPriority="9" w:qFormat="1"/>
-    <w:lsdException w:name="toc 1" w:uiPriority="39"/>
-    <w:lsdException w:name="toc 2" w:uiPriority="39"/>
-    <w:lsdException w:name="toc 3" w:uiPriority="39"/>
-    <w:lsdException w:name="toc 4" w:uiPriority="39"/>
-    <w:lsdException w:name="toc 5" w:uiPriority="39"/>
-    <w:lsdException w:name="toc 6" w:uiPriority="39"/>
-    <w:lsdException w:name="toc 7" w:uiPriority="39"/>
-    <w:lsdException w:name="toc 8" w:uiPriority="39"/>
-    <w:lsdException w:name="toc 9" w:uiPriority="39"/>
-    <w:lsdException w:name="caption" w:uiPriority="35" w:qFormat="1"/>
-    <w:lsdException w:name="Title" w:semiHidden="0" w:uiPriority="10" w:unhideWhenUsed="0" w:qFormat="1"/>
-    <w:lsdException w:name="Default Paragraph Font" w:uiPriority="1"/>
-    <w:lsdException w:name="Subtitle" w:semiHidden="0" w:uiPriority="11" w:unhideWhenUsed="0" w:qFormat="1"/>
-    <w:lsdException w:name="Strong" w:semiHidden="0" w:uiPriority="22" w:unhideWhenUsed="0" w:qFormat="1"/>
-    <w:lsdException w:name="Emphasis" w:semiHidden="0" w:uiPriority="20" w:unhideWhenUsed="0" w:qFormat="1"/>
-    <w:lsdException w:name="Table Grid" w:semiHidden="0" w:uiPriority="59" w:unhideWhenUsed="0"/>
-    <w:lsdException w:name="Placeholder Text" w:unhideWhenUsed="0"/>
-    <w:lsdException w:name="No Spacing" w:semiHidden="0" w:uiPriority="1" w:unhideWhenUsed="0" w:qFormat="1"/>
-    <w:lsdException w:name="Light Shading" w:semiHidden="0" w:uiPriority="60" w:unhideWhenUsed="0"/>
-    <w:lsdException w:name="Light List" w:semiHidden="0" w:uiPriority="61" w:unhideWhenUsed="0"/>
-    <w:lsdException w:name="Light Grid" w:semiHidden="0" w:uiPriority="62" w:unhideWhenUsed="0"/>
-    <w:lsdException w:name="Medium Shading 1" w:semiHidden="0" w:uiPriority="63" w:unhideWhenUsed="0"/>
-    <w:lsdException w:name="Medium Shading 2" w:semiHidden="0" w:uiPriority="64" w:unhideWhenUsed="0"/>
-    <w:lsdException w:name="Medium List 1" w:semiHidden="0" w:uiPriority="65" w:unhideWhenUsed="0"/>
-    <w:lsdException w:name="Medium List 2" w:semiHidden="0" w:uiPriority="66" w:unhideWhenUsed="0"/>
-    <w:lsdException w:name="Medium Grid 1" w:semiHidden="0" w:uiPriority="67" w:unhideWhenUsed="0"/>
-    <w:lsdException w:name="Medium Grid 2" w:semiHidden="0" w:uiPriority="68" w:unhideWhenUsed="0"/>
-    <w:lsdException w:name="Medium Grid 3" w:semiHidden="0" w:uiPriority="69" w:unhideWhenUsed="0"/>
-    <w:lsdException w:name="Dark List" w:semiHidden="0" w:uiPriority="70" w:unhideWhenUsed="0"/>
-    <w:lsdException w:name="Colorful Shading" w:semiHidden="0" w:uiPriority="71" w:unhideWhenUsed="0"/>
-    <w:lsdException w:name="Colorful List" w:semiHidden="0" w:uiPriority="72" w:unhideWhenUsed="0"/>
-    <w:lsdException w:name="Colorful Grid" w:semiHidden="0" w:uiPriority="73" w:unhideWhenUsed="0"/>
-    <w:lsdException w:name="Light Shading Accent 1" w:semiHidden="0" w:uiPriority="60" w:unhideWhenUsed="0"/>
-    <w:lsdException w:name="Light List Accent 1" w:semiHidden="0" w:uiPriority="61" w:unhideWhenUsed="0"/>
-    <w:lsdException w:name="Light Grid Accent 1" w:semiHidden="0" w:uiPriority="62" w:unhideWhenUsed="0"/>
-    <w:lsdException w:name="Medium Shading 1 Accent 1" w:semiHidden="0" w:uiPriority="63" w:unhideWhenUsed="0"/>
-    <w:lsdException w:name="Medium Shading 2 Accent 1" w:semiHidden="0" w:uiPriority="64" w:unhideWhenUsed="0"/>
-    <w:lsdException w:name="Medium List 1 Accent 1" w:semiHidden="0" w:uiPriority="65" w:unhideWhenUsed="0"/>
-    <w:lsdException w:name="Revision" w:unhideWhenUsed="0"/>
-    <w:lsdException w:name="List Paragraph" w:semiHidden="0" w:uiPriority="34" w:unhideWhenUsed="0" w:qFormat="1"/>
-    <w:lsdException w:name="Quote" w:semiHidden="0" w:uiPriority="29" w:unhideWhenUsed="0" w:qFormat="1"/>
-    <w:lsdException w:name="Intense Quote" w:semiHidden="0" w:uiPriority="30" w:unhideWhenUsed="0" w:qFormat="1"/>
-    <w:lsdException w:name="Medium List 2 Accent 1" w:semiHidden="0" w:uiPriority="66" w:unhideWhenUsed="0"/>
-    <w:lsdException w:name="Medium Grid 1 Accent 1" w:semiHidden="0" w:uiPriority="67" w:unhideWhenUsed="0"/>
-    <w:lsdException w:name="Medium Grid 2 Accent 1" w:semiHidden="0" w:uiPriority="68" w:unhideWhenUsed="0"/>
-    <w:lsdException w:name="Medium Grid 3 Accent 1" w:semiHidden="0" w:uiPriority="69" w:unhideWhenUsed="0"/>
-    <w:lsdException w:name="Dark List Accent 1" w:semiHidden="0" w:uiPriority="70" w:unhideWhenUsed="0"/>
-    <w:lsdException w:name="Colorful Shading Accent 1" w:semiHidden="0" w:uiPriority="71" w:unhideWhenUsed="0"/>
-    <w:lsdException w:name="Colorful List Accent 1" w:semiHidden="0" w:uiPriority="72" w:unhideWhenUsed="0"/>
-    <w:lsdException w:name="Colorful Grid Accent 1" w:semiHidden="0" w:uiPriority="73" w:unhideWhenUsed="0"/>
-    <w:lsdException w:name="Light Shading Accent 2" w:semiHidden="0" w:uiPriority="60" w:unhideWhenUsed="0"/>
-    <w:lsdException w:name="Light List Accent 2" w:semiHidden="0" w:uiPriority="61" w:unhideWhenUsed="0"/>
-    <w:lsdException w:name="Light Grid Accent 2" w:semiHidden="0" w:uiPriority="62" w:unhideWhenUsed="0"/>
-    <w:lsdException w:name="Medium Shading 1 Accent 2" w:semiHidden="0" w:uiPriority="63" w:unhideWhenUsed="0"/>
-    <w:lsdException w:name="Medium Shading 2 Accent 2" w:semiHidden="0" w:uiPriority="64" w:unhideWhenUsed="0"/>
-    <w:lsdException w:name="Medium List 1 Accent 2" w:semiHidden="0" w:uiPriority="65" w:unhideWhenUsed="0"/>
-    <w:lsdException w:name="Medium List 2 Accent 2" w:semiHidden="0" w:uiPriority="66" w:unhideWhenUsed="0"/>
-    <w:lsdException w:name="Medium Grid 1 Accent 2" w:semiHidden="0" w:uiPriority="67" w:unhideWhenUsed="0"/>
-    <w:lsdException w:name="Medium Grid 2 Accent 2" w:semiHidden="0" w:uiPriority="68" w:unhideWhenUsed="0"/>
-    <w:lsdException w:name="Medium Grid 3 Accent 2" w:semiHidden="0" w:uiPriority="69" w:unhideWhenUsed="0"/>
-    <w:lsdException w:name="Dark List Accent 2" w:semiHidden="0" w:uiPriority="70" w:unhideWhenUsed="0"/>
-    <w:lsdException w:name="Colorful Shading Accent 2" w:semiHidden="0" w:uiPriority="71" w:unhideWhenUsed="0"/>
-    <w:lsdException w:name="Colorful List Accent 2" w:semiHidden="0" w:uiPriority="72" w:unhideWhenUsed="0"/>
-    <w:lsdException w:name="Colorful Grid Accent 2" w:semiHidden="0" w:uiPriority="73" w:unhideWhenUsed="0"/>
-    <w:lsdException w:name="Light Shading Accent 3" w:semiHidden="0" w:uiPriority="60" w:unhideWhenUsed="0"/>
-    <w:lsdException w:name="Light List Accent 3" w:semiHidden="0" w:uiPriority="61" w:unhideWhenUsed="0"/>
-    <w:lsdException w:name="Light Grid Accent 3" w:semiHidden="0" w:uiPriority="62" w:unhideWhenUsed="0"/>
-    <w:lsdException w:name="Medium Shading 1 Accent 3" w:semiHidden="0" w:uiPriority="63" w:unhideWhenUsed="0"/>
-    <w:lsdException w:name="Medium Shading 2 Accent 3" w:semiHidden="0" w:uiPriority="64" w:unhideWhenUsed="0"/>
-    <w:lsdException w:name="Medium List 1 Accent 3" w:semiHidden="0" w:uiPriority="65" w:unhideWhenUsed="0"/>
-    <w:lsdException w:name="Medium List 2 Accent 3" w:semiHidden="0" w:uiPriority="66" w:unhideWhenUsed="0"/>
-    <w:lsdException w:name="Medium Grid 1 Accent 3" w:semiHidden="0" w:uiPriority="67" w:unhideWhenUsed="0"/>
-    <w:lsdException w:name="Medium Grid 2 Accent 3" w:semiHidden="0" w:uiPriority="68" w:unhideWhenUsed="0"/>
-    <w:lsdException w:name="Medium Grid 3 Accent 3" w:semiHidden="0" w:uiPriority="69" w:unhideWhenUsed="0"/>
-    <w:lsdException w:name="Dark List Accent 3" w:semiHidden="0" w:uiPriority="70" w:unhideWhenUsed="0"/>
-    <w:lsdException w:name="Colorful Shading Accent 3" w:semiHidden="0" w:uiPriority="71" w:unhideWhenUsed="0"/>
-    <w:lsdException w:name="Colorful List Accent 3" w:semiHidden="0" w:uiPriority="72" w:unhideWhenUsed="0"/>
-    <w:lsdException w:name="Colorful Grid Accent 3" w:semiHidden="0" w:uiPriority="73" w:unhideWhenUsed="0"/>
-    <w:lsdException w:name="Light Shading Accent 4" w:semiHidden="0" w:uiPriority="60" w:unhideWhenUsed="0"/>
-    <w:lsdException w:name="Light List Accent 4" w:semiHidden="0" w:uiPriority="61" w:unhideWhenUsed="0"/>
-    <w:lsdException w:name="Light Grid Accent 4" w:semiHidden="0" w:uiPriority="62" w:unhideWhenUsed="0"/>
-    <w:lsdException w:name="Medium Shading 1 Accent 4" w:semiHidden="0" w:uiPriority="63" w:unhideWhenUsed="0"/>
-    <w:lsdException w:name="Medium Shading 2 Accent 4" w:semiHidden="0" w:uiPriority="64" w:unhideWhenUsed="0"/>
-    <w:lsdException w:name="Medium List 1 Accent 4" w:semiHidden="0" w:uiPriority="65" w:unhideWhenUsed="0"/>
-    <w:lsdException w:name="Medium List 2 Accent 4" w:semiHidden="0" w:uiPriority="66" w:unhideWhenUsed="0"/>
-    <w:lsdException w:name="Medium Grid 1 Accent 4" w:semiHidden="0" w:uiPriority="67" w:unhideWhenUsed="0"/>
-    <w:lsdException w:name="Medium Grid 2 Accent 4" w:semiHidden="0" w:uiPriority="68" w:unhideWhenUsed="0"/>
-    <w:lsdException w:name="Medium Grid 3 Accent 4" w:semiHidden="0" w:uiPriority="69" w:unhideWhenUsed="0"/>
-    <w:lsdException w:name="Dark List Accent 4" w:semiHidden="0" w:uiPriority="70" w:unhideWhenUsed="0"/>
-    <w:lsdException w:name="Colorful Shading Accent 4" w:semiHidden="0" w:uiPriority="71" w:unhideWhenUsed="0"/>
-    <w:lsdException w:name="Colorful List Accent 4" w:semiHidden="0" w:uiPriority="72" w:unhideWhenUsed="0"/>
-    <w:lsdException w:name="Colorful Grid Accent 4" w:semiHidden="0" w:uiPriority="73" w:unhideWhenUsed="0"/>
-    <w:lsdException w:name="Light Shading Accent 5" w:semiHidden="0" w:uiPriority="60" w:unhideWhenUsed="0"/>
-    <w:lsdException w:name="Light List Accent 5" w:semiHidden="0" w:uiPriority="61" w:unhideWhenUsed="0"/>
-    <w:lsdException w:name="Light Grid Accent 5" w:semiHidden="0" w:uiPriority="62" w:unhideWhenUsed="0"/>
-    <w:lsdException w:name="Medium Shading 1 Accent 5" w:semiHidden="0" w:uiPriority="63" w:unhideWhenUsed="0"/>
-    <w:lsdException w:name="Medium Shading 2 Accent 5" w:semiHidden="0" w:uiPriority="64" w:unhideWhenUsed="0"/>
-    <w:lsdException w:name="Medium List 1 Accent 5" w:semiHidden="0" w:uiPriority="65" w:unhideWhenUsed="0"/>
-    <w:lsdException w:name="Medium List 2 Accent 5" w:semiHidden="0" w:uiPriority="66" w:unhideWhenUsed="0"/>
-    <w:lsdException w:name="Medium Grid 1 Accent 5" w:semiHidden="0" w:uiPriority="67" w:unhideWhenUsed="0"/>
-    <w:lsdException w:name="Medium Grid 2 Accent 5" w:semiHidden="0" w:uiPriority="68" w:unhideWhenUsed="0"/>
-    <w:lsdException w:name="Medium Grid 3 Accent 5" w:semiHidden="0" w:uiPriority="69" w:unhideWhenUsed="0"/>
-    <w:lsdException w:name="Dark List Accent 5" w:semiHidden="0" w:uiPriority="70" w:unhideWhenUsed="0"/>
-    <w:lsdException w:name="Colorful Shading Accent 5" w:semiHidden="0" w:uiPriority="71" w:unhideWhenUsed="0"/>
-    <w:lsdException w:name="Colorful List Accent 5" w:semiHidden="0" w:uiPriority="72" w:unhideWhenUsed="0"/>
-    <w:lsdException w:name="Colorful Grid Accent 5" w:semiHidden="0" w:uiPriority="73" w:unhideWhenUsed="0"/>
-    <w:lsdException w:name="Light Shading Accent 6" w:semiHidden="0" w:uiPriority="60" w:unhideWhenUsed="0"/>
-    <w:lsdException w:name="Light List Accent 6" w:semiHidden="0" w:uiPriority="61" w:unhideWhenUsed="0"/>
-    <w:lsdException w:name="Light Grid Accent 6" w:semiHidden="0" w:uiPriority="62" w:unhideWhenUsed="0"/>
-    <w:lsdException w:name="Medium Shading 1 Accent 6" w:semiHidden="0" w:uiPriority="63" w:unhideWhenUsed="0"/>
-    <w:lsdException w:name="Medium Shading 2 Accent 6" w:semiHidden="0" w:uiPriority="64" w:unhideWhenUsed="0"/>
-    <w:lsdException w:name="Medium List 1 Accent 6" w:semiHidden="0" w:uiPriority="65" w:unhideWhenUsed="0"/>
-    <w:lsdException w:name="Medium List 2 Accent 6" w:semiHidden="0" w:uiPriority="66" w:unhideWhenUsed="0"/>
-    <w:lsdException w:name="Medium Grid 1 Accent 6" w:semiHidden="0" w:uiPriority="67" w:unhideWhenUsed="0"/>
-    <w:lsdException w:name="Medium Grid 2 Accent 6" w:semiHidden="0" w:uiPriority="68" w:unhideWhenUsed="0"/>
-    <w:lsdException w:name="Medium Grid 3 Accent 6" w:semiHidden="0" w:uiPriority="69" w:unhideWhenUsed="0"/>
-    <w:lsdException w:name="Dark List Accent 6" w:semiHidden="0" w:uiPriority="70" w:unhideWhenUsed="0"/>
-    <w:lsdException w:name="Colorful Shading Accent 6" w:semiHidden="0" w:uiPriority="71" w:unhideWhenUsed="0"/>
-    <w:lsdException w:name="Colorful List Accent 6" w:semiHidden="0" w:uiPriority="72" w:unhideWhenUsed="0"/>
-    <w:lsdException w:name="Colorful Grid Accent 6" w:semiHidden="0" w:uiPriority="73" w:unhideWhenUsed="0"/>
-    <w:lsdException w:name="Subtle Emphasis" w:semiHidden="0" w:uiPriority="19" w:unhideWhenUsed="0" w:qFormat="1"/>
-    <w:lsdException w:name="Intense Emphasis" w:semiHidden="0" w:uiPriority="21" w:unhideWhenUsed="0" w:qFormat="1"/>
-    <w:lsdException w:name="Subtle Reference" w:semiHidden="0" w:uiPriority="31" w:unhideWhenUsed="0" w:qFormat="1"/>
-    <w:lsdException w:name="Intense Reference" w:semiHidden="0" w:uiPriority="32" w:unhideWhenUsed="0" w:qFormat="1"/>
-    <w:lsdException w:name="Book Title" w:semiHidden="0" w:uiPriority="33" w:unhideWhenUsed="0" w:qFormat="1"/>
-    <w:lsdException w:name="Bibliography" w:uiPriority="37"/>
-    <w:lsdException w:name="TOC Heading" w:uiPriority="39" w:qFormat="1"/>
+  <w:latentStyles w:defLockedState="0" w:defUIPriority="99" w:defSemiHidden="0" w:defUnhideWhenUsed="0" w:defQFormat="0" w:count="382">
+    <w:lsdException w:name="Normal" w:uiPriority="0" w:qFormat="1"/>
+    <w:lsdException w:name="heading 1" w:uiPriority="9" w:qFormat="1"/>
+    <w:lsdException w:name="heading 2" w:semiHidden="1" w:uiPriority="9" w:unhideWhenUsed="1" w:qFormat="1"/>
+    <w:lsdException w:name="heading 3" w:semiHidden="1" w:uiPriority="9" w:unhideWhenUsed="1" w:qFormat="1"/>
+    <w:lsdException w:name="heading 4" w:semiHidden="1" w:uiPriority="9" w:unhideWhenUsed="1" w:qFormat="1"/>
+    <w:lsdException w:name="heading 5" w:semiHidden="1" w:uiPriority="9" w:unhideWhenUsed="1" w:qFormat="1"/>
+    <w:lsdException w:name="heading 6" w:semiHidden="1" w:uiPriority="9" w:unhideWhenUsed="1" w:qFormat="1"/>
+    <w:lsdException w:name="heading 7" w:semiHidden="1" w:uiPriority="9" w:unhideWhenUsed="1" w:qFormat="1"/>
+    <w:lsdException w:name="heading 8" w:semiHidden="1" w:uiPriority="9" w:unhideWhenUsed="1" w:qFormat="1"/>
+    <w:lsdException w:name="heading 9" w:semiHidden="1" w:uiPriority="9" w:unhideWhenUsed="1" w:qFormat="1"/>
+    <w:lsdException w:name="index 1" w:semiHidden="1" w:unhideWhenUsed="1"/>
+    <w:lsdException w:name="index 2" w:semiHidden="1" w:unhideWhenUsed="1"/>
+    <w:lsdException w:name="index 3" w:semiHidden="1" w:unhideWhenUsed="1"/>
+    <w:lsdException w:name="index 4" w:semiHidden="1" w:unhideWhenUsed="1"/>
+    <w:lsdException w:name="index 5" w:semiHidden="1" w:unhideWhenUsed="1"/>
+    <w:lsdException w:name="index 6" w:semiHidden="1" w:unhideWhenUsed="1"/>
+    <w:lsdException w:name="index 7" w:semiHidden="1" w:unhideWhenUsed="1"/>
+    <w:lsdException w:name="index 8" w:semiHidden="1" w:unhideWhenUsed="1"/>
+    <w:lsdException w:name="index 9" w:semiHidden="1" w:unhideWhenUsed="1"/>
+    <w:lsdException w:name="toc 1" w:semiHidden="1" w:uiPriority="39" w:unhideWhenUsed="1"/>
+    <w:lsdException w:name="toc 2" w:semiHidden="1" w:uiPriority="39" w:unhideWhenUsed="1"/>
+    <w:lsdException w:name="toc 3" w:semiHidden="1" w:uiPriority="39" w:unhideWhenUsed="1"/>
+    <w:lsdException w:name="toc 4" w:semiHidden="1" w:uiPriority="39" w:unhideWhenUsed="1"/>
+    <w:lsdException w:name="toc 5" w:semiHidden="1" w:uiPriority="39" w:unhideWhenUsed="1"/>
+    <w:lsdException w:name="toc 6" w:semiHidden="1" w:uiPriority="39" w:unhideWhenUsed="1"/>
+    <w:lsdException w:name="toc 7" w:semiHidden="1" w:uiPriority="39" w:unhideWhenUsed="1"/>
+    <w:lsdException w:name="toc 8" w:semiHidden="1" w:uiPriority="39" w:unhideWhenUsed="1"/>
+    <w:lsdException w:name="toc 9" w:semiHidden="1" w:uiPriority="39" w:unhideWhenUsed="1"/>
+    <w:lsdException w:name="Normal Indent" w:semiHidden="1" w:unhideWhenUsed="1"/>
+    <w:lsdException w:name="footnote text" w:semiHidden="1" w:unhideWhenUsed="1"/>
+    <w:lsdException w:name="annotation text" w:semiHidden="1" w:unhideWhenUsed="1"/>
+    <w:lsdException w:name="header" w:semiHidden="1" w:unhideWhenUsed="1"/>
+    <w:lsdException w:name="footer" w:semiHidden="1" w:unhideWhenUsed="1"/>
+    <w:lsdException w:name="index heading" w:semiHidden="1" w:unhideWhenUsed="1"/>
+    <w:lsdException w:name="caption" w:semiHidden="1" w:uiPriority="35" w:unhideWhenUsed="1" w:qFormat="1"/>
+    <w:lsdException w:name="table of figures" w:semiHidden="1" w:unhideWhenUsed="1"/>
+    <w:lsdException w:name="envelope address" w:semiHidden="1" w:unhideWhenUsed="1"/>
+    <w:lsdException w:name="envelope return" w:semiHidden="1" w:unhideWhenUsed="1"/>
+    <w:lsdException w:name="footnote reference" w:semiHidden="1" w:unhideWhenUsed="1"/>
+    <w:lsdException w:name="annotation reference" w:semiHidden="1" w:unhideWhenUsed="1"/>
+    <w:lsdException w:name="line number" w:semiHidden="1" w:unhideWhenUsed="1"/>
+    <w:lsdException w:name="page number" w:semiHidden="1" w:unhideWhenUsed="1"/>
+    <w:lsdException w:name="endnote reference" w:semiHidden="1" w:unhideWhenUsed="1"/>
+    <w:lsdException w:name="endnote text" w:semiHidden="1" w:unhideWhenUsed="1"/>
+    <w:lsdException w:name="table of authorities" w:semiHidden="1" w:unhideWhenUsed="1"/>
+    <w:lsdException w:name="macro" w:semiHidden="1" w:unhideWhenUsed="1"/>
+    <w:lsdException w:name="toa heading" w:semiHidden="1" w:unhideWhenUsed="1"/>
+    <w:lsdException w:name="List" w:semiHidden="1" w:unhideWhenUsed="1"/>
+    <w:lsdException w:name="List Bullet" w:semiHidden="1" w:unhideWhenUsed="1"/>
+    <w:lsdException w:name="List Number" w:semiHidden="1" w:unhideWhenUsed="1"/>
+    <w:lsdException w:name="List 2" w:semiHidden="1" w:unhideWhenUsed="1"/>
+    <w:lsdException w:name="List 3" w:semiHidden="1" w:unhideWhenUsed="1"/>
+    <w:lsdException w:name="List 4" w:semiHidden="1" w:unhideWhenUsed="1"/>
+    <w:lsdException w:name="List 5" w:semiHidden="1" w:unhideWhenUsed="1"/>
+    <w:lsdException w:name="List Bullet 2" w:semiHidden="1" w:unhideWhenUsed="1"/>
+    <w:lsdException w:name="List Bullet 3" w:semiHidden="1" w:unhideWhenUsed="1"/>
+    <w:lsdException w:name="List Bullet 4" w:semiHidden="1" w:unhideWhenUsed="1"/>
+    <w:lsdException w:name="List Bullet 5" w:semiHidden="1" w:unhideWhenUsed="1"/>
+    <w:lsdException w:name="List Number 2" w:semiHidden="1" w:unhideWhenUsed="1"/>
+    <w:lsdException w:name="List Number 3" w:semiHidden="1" w:unhideWhenUsed="1"/>
+    <w:lsdException w:name="List Number 4" w:semiHidden="1" w:unhideWhenUsed="1"/>
+    <w:lsdException w:name="List Number 5" w:semiHidden="1" w:unhideWhenUsed="1"/>
+    <w:lsdException w:name="Title" w:uiPriority="10" w:qFormat="1"/>
+    <w:lsdException w:name="Closing" w:semiHidden="1" w:unhideWhenUsed="1"/>
+    <w:lsdException w:name="Signature" w:semiHidden="1" w:unhideWhenUsed="1"/>
+    <w:lsdException w:name="Default Paragraph Font" w:semiHidden="1" w:uiPriority="1" w:unhideWhenUsed="1"/>
+    <w:lsdException w:name="Body Text" w:semiHidden="1" w:unhideWhenUsed="1"/>
+    <w:lsdException w:name="Body Text Indent" w:semiHidden="1" w:unhideWhenUsed="1"/>
+    <w:lsdException w:name="List Continue" w:semiHidden="1" w:unhideWhenUsed="1"/>
+    <w:lsdException w:name="List Continue 2" w:semiHidden="1" w:unhideWhenUsed="1"/>
+    <w:lsdException w:name="List Continue 3" w:semiHidden="1" w:unhideWhenUsed="1"/>
+    <w:lsdException w:name="List Continue 4" w:semiHidden="1" w:unhideWhenUsed="1"/>
+    <w:lsdException w:name="List Continue 5" w:semiHidden="1" w:unhideWhenUsed="1"/>
+    <w:lsdException w:name="Message Header" w:semiHidden="1" w:unhideWhenUsed="1"/>
+    <w:lsdException w:name="Subtitle" w:uiPriority="11" w:qFormat="1"/>
+    <w:lsdException w:name="Salutation" w:semiHidden="1" w:unhideWhenUsed="1"/>
+    <w:lsdException w:name="Date" w:semiHidden="1" w:unhideWhenUsed="1"/>
+    <w:lsdException w:name="Body Text First Indent" w:semiHidden="1" w:unhideWhenUsed="1"/>
+    <w:lsdException w:name="Body Text First Indent 2" w:semiHidden="1" w:unhideWhenUsed="1"/>
+    <w:lsdException w:name="Note Heading" w:semiHidden="1" w:unhideWhenUsed="1"/>
+    <w:lsdException w:name="Body Text 2" w:semiHidden="1" w:unhideWhenUsed="1"/>
+    <w:lsdException w:name="Body Text 3" w:semiHidden="1" w:unhideWhenUsed="1"/>
+    <w:lsdException w:name="Body Text Indent 2" w:semiHidden="1" w:unhideWhenUsed="1"/>
+    <w:lsdException w:name="Body Text Indent 3" w:semiHidden="1" w:unhideWhenUsed="1"/>
+    <w:lsdException w:name="Block Text" w:semiHidden="1" w:unhideWhenUsed="1"/>
+    <w:lsdException w:name="Hyperlink" w:semiHidden="1" w:unhideWhenUsed="1"/>
+    <w:lsdException w:name="FollowedHyperlink" w:semiHidden="1" w:unhideWhenUsed="1"/>
+    <w:lsdException w:name="Strong" w:uiPriority="22" w:qFormat="1"/>
+    <w:lsdException w:name="Emphasis" w:uiPriority="20" w:qFormat="1"/>
+    <w:lsdException w:name="Document Map" w:semiHidden="1" w:unhideWhenUsed="1"/>
+    <w:lsdException w:name="Plain Text" w:semiHidden="1" w:unhideWhenUsed="1"/>
+    <w:lsdException w:name="E-mail Signature" w:semiHidden="1" w:unhideWhenUsed="1"/>
+    <w:lsdException w:name="HTML Top of Form" w:semiHidden="1" w:unhideWhenUsed="1"/>
+    <w:lsdException w:name="HTML Bottom of Form" w:semiHidden="1" w:unhideWhenUsed="1"/>
+    <w:lsdException w:name="Normal (Web)" w:semiHidden="1" w:unhideWhenUsed="1"/>
+    <w:lsdException w:name="HTML Acronym" w:semiHidden="1" w:unhideWhenUsed="1"/>
+    <w:lsdException w:name="HTML Address" w:semiHidden="1" w:unhideWhenUsed="1"/>
+    <w:lsdException w:name="HTML Cite" w:semiHidden="1" w:unhideWhenUsed="1"/>
+    <w:lsdException w:name="HTML Code" w:semiHidden="1" w:unhideWhenUsed="1"/>
+    <w:lsdException w:name="HTML Definition" w:semiHidden="1" w:unhideWhenUsed="1"/>
+    <w:lsdException w:name="HTML Keyboard" w:semiHidden="1" w:unhideWhenUsed="1"/>
+    <w:lsdException w:name="HTML Preformatted" w:semiHidden="1" w:unhideWhenUsed="1"/>
+    <w:lsdException w:name="HTML Sample" w:semiHidden="1" w:unhideWhenUsed="1"/>
+    <w:lsdException w:name="HTML Typewriter" w:semiHidden="1" w:unhideWhenUsed="1"/>
+    <w:lsdException w:name="HTML Variable" w:semiHidden="1" w:unhideWhenUsed="1"/>
+    <w:lsdException w:name="Normal Table" w:semiHidden="1" w:unhideWhenUsed="1"/>
+    <w:lsdException w:name="annotation subject" w:semiHidden="1" w:unhideWhenUsed="1"/>
+    <w:lsdException w:name="No List" w:semiHidden="1" w:unhideWhenUsed="1"/>
+    <w:lsdException w:name="Outline List 1" w:semiHidden="1" w:unhideWhenUsed="1"/>
+    <w:lsdException w:name="Outline List 2" w:semiHidden="1" w:unhideWhenUsed="1"/>
+    <w:lsdException w:name="Outline List 3" w:semiHidden="1" w:unhideWhenUsed="1"/>
+    <w:lsdException w:name="Table Simple 1" w:semiHidden="1" w:unhideWhenUsed="1"/>
+    <w:lsdException w:name="Table Simple 2" w:semiHidden="1" w:unhideWhenUsed="1"/>
+    <w:lsdException w:name="Table Simple 3" w:semiHidden="1" w:unhideWhenUsed="1"/>
+    <w:lsdException w:name="Table Classic 1" w:semiHidden="1" w:unhideWhenUsed="1"/>
+    <w:lsdException w:name="Table Classic 2" w:semiHidden="1" w:unhideWhenUsed="1"/>
+    <w:lsdException w:name="Table Classic 3" w:semiHidden="1" w:unhideWhenUsed="1"/>
+    <w:lsdException w:name="Table Classic 4" w:semiHidden="1" w:unhideWhenUsed="1"/>
+    <w:lsdException w:name="Table Colorful 1" w:semiHidden="1" w:unhideWhenUsed="1"/>
+    <w:lsdException w:name="Table Colorful 2" w:semiHidden="1" w:unhideWhenUsed="1"/>
+    <w:lsdException w:name="Table Colorful 3" w:semiHidden="1" w:unhideWhenUsed="1"/>
+    <w:lsdException w:name="Table Columns 1" w:semiHidden="1" w:unhideWhenUsed="1"/>
+    <w:lsdException w:name="Table Columns 2" w:semiHidden="1" w:unhideWhenUsed="1"/>
+    <w:lsdException w:name="Table Columns 3" w:semiHidden="1" w:unhideWhenUsed="1"/>
+    <w:lsdException w:name="Table Columns 4" w:semiHidden="1" w:unhideWhenUsed="1"/>
+    <w:lsdException w:name="Table Columns 5" w:semiHidden="1" w:unhideWhenUsed="1"/>
+    <w:lsdException w:name="Table Grid 1" w:semiHidden="1" w:unhideWhenUsed="1"/>
+    <w:lsdException w:name="Table Grid 2" w:semiHidden="1" w:unhideWhenUsed="1"/>
+    <w:lsdException w:name="Table Grid 3" w:semiHidden="1" w:unhideWhenUsed="1"/>
+    <w:lsdException w:name="Table Grid 4" w:semiHidden="1" w:unhideWhenUsed="1"/>
+    <w:lsdException w:name="Table Grid 5" w:semiHidden="1" w:unhideWhenUsed="1"/>
+    <w:lsdException w:name="Table Grid 6" w:semiHidden="1" w:unhideWhenUsed="1"/>
+    <w:lsdException w:name="Table Grid 7" w:semiHidden="1" w:unhideWhenUsed="1"/>
+    <w:lsdException w:name="Table Grid 8" w:semiHidden="1" w:unhideWhenUsed="1"/>
+    <w:lsdException w:name="Table List 1" w:semiHidden="1" w:unhideWhenUsed="1"/>
+    <w:lsdException w:name="Table List 2" w:semiHidden="1" w:unhideWhenUsed="1"/>
+    <w:lsdException w:name="Table List 3" w:semiHidden="1" w:unhideWhenUsed="1"/>
+    <w:lsdException w:name="Table List 4" w:semiHidden="1" w:unhideWhenUsed="1"/>
+    <w:lsdException w:name="Table List 5" w:semiHidden="1" w:unhideWhenUsed="1"/>
+    <w:lsdException w:name="Table List 6" w:semiHidden="1" w:unhideWhenUsed="1"/>
+    <w:lsdException w:name="Table List 7" w:semiHidden="1" w:unhideWhenUsed="1"/>
+    <w:lsdException w:name="Table List 8" w:semiHidden="1" w:unhideWhenUsed="1"/>
+    <w:lsdException w:name="Table 3D effects 1" w:semiHidden="1" w:unhideWhenUsed="1"/>
+    <w:lsdException w:name="Table 3D effects 2" w:semiHidden="1" w:unhideWhenUsed="1"/>
+    <w:lsdException w:name="Table 3D effects 3" w:semiHidden="1" w:unhideWhenUsed="1"/>
+    <w:lsdException w:name="Table Contemporary" w:semiHidden="1" w:unhideWhenUsed="1"/>
+    <w:lsdException w:name="Table Elegant" w:semiHidden="1" w:unhideWhenUsed="1"/>
+    <w:lsdException w:name="Table Professional" w:semiHidden="1" w:unhideWhenUsed="1"/>
+    <w:lsdException w:name="Table Subtle 1" w:semiHidden="1" w:unhideWhenUsed="1"/>
+    <w:lsdException w:name="Table Subtle 2" w:semiHidden="1" w:unhideWhenUsed="1"/>
+    <w:lsdException w:name="Table Web 1" w:semiHidden="1" w:unhideWhenUsed="1"/>
+    <w:lsdException w:name="Table Web 2" w:semiHidden="1" w:unhideWhenUsed="1"/>
+    <w:lsdException w:name="Table Web 3" w:semiHidden="1" w:unhideWhenUsed="1"/>
+    <w:lsdException w:name="Balloon Text" w:semiHidden="1" w:unhideWhenUsed="1"/>
+    <w:lsdException w:name="Table Grid" w:uiPriority="59"/>
+    <w:lsdException w:name="Table Theme" w:semiHidden="1" w:unhideWhenUsed="1"/>
+    <w:lsdException w:name="Note Level 1" w:semiHidden="1" w:unhideWhenUsed="1"/>
+    <w:lsdException w:name="Note Level 2" w:semiHidden="1" w:unhideWhenUsed="1"/>
+    <w:lsdException w:name="Note Level 3" w:semiHidden="1" w:unhideWhenUsed="1"/>
+    <w:lsdException w:name="Note Level 4" w:semiHidden="1" w:unhideWhenUsed="1"/>
+    <w:lsdException w:name="Note Level 5" w:semiHidden="1" w:unhideWhenUsed="1"/>
+    <w:lsdException w:name="Note Level 6" w:semiHidden="1" w:unhideWhenUsed="1"/>
+    <w:lsdException w:name="Note Level 7" w:semiHidden="1" w:unhideWhenUsed="1"/>
+    <w:lsdException w:name="Note Level 8" w:semiHidden="1" w:unhideWhenUsed="1"/>
+    <w:lsdException w:name="Note Level 9" w:semiHidden="1" w:unhideWhenUsed="1"/>
+    <w:lsdException w:name="Placeholder Text" w:semiHidden="1"/>
+    <w:lsdException w:name="No Spacing" w:uiPriority="1" w:qFormat="1"/>
+    <w:lsdException w:name="Light Shading" w:uiPriority="60"/>
+    <w:lsdException w:name="Light List" w:uiPriority="61"/>
+    <w:lsdException w:name="Light Grid" w:uiPriority="62"/>
+    <w:lsdException w:name="Medium Shading 1" w:uiPriority="63"/>
+    <w:lsdException w:name="Medium Shading 2" w:uiPriority="64"/>
+    <w:lsdException w:name="Medium List 1" w:uiPriority="65"/>
+    <w:lsdException w:name="Medium List 2" w:uiPriority="66"/>
+    <w:lsdException w:name="Medium Grid 1" w:uiPriority="67"/>
+    <w:lsdException w:name="Medium Grid 2" w:uiPriority="68"/>
+    <w:lsdException w:name="Medium Grid 3" w:uiPriority="69"/>
+    <w:lsdException w:name="Dark List" w:uiPriority="70"/>
+    <w:lsdException w:name="Colorful Shading" w:uiPriority="71"/>
+    <w:lsdException w:name="Colorful List" w:uiPriority="72"/>
+    <w:lsdException w:name="Colorful Grid" w:uiPriority="73"/>
+    <w:lsdException w:name="Light Shading Accent 1" w:uiPriority="60"/>
+    <w:lsdException w:name="Light List Accent 1" w:uiPriority="61"/>
+    <w:lsdException w:name="Light Grid Accent 1" w:uiPriority="62"/>
+    <w:lsdException w:name="Medium Shading 1 Accent 1" w:uiPriority="63"/>
+    <w:lsdException w:name="Medium Shading 2 Accent 1" w:uiPriority="64"/>
+    <w:lsdException w:name="Medium List 1 Accent 1" w:uiPriority="65"/>
+    <w:lsdException w:name="Revision" w:semiHidden="1"/>
+    <w:lsdException w:name="List Paragraph" w:uiPriority="34" w:qFormat="1"/>
+    <w:lsdException w:name="Quote" w:uiPriority="29" w:qFormat="1"/>
+    <w:lsdException w:name="Intense Quote" w:uiPriority="30" w:qFormat="1"/>
+    <w:lsdException w:name="Medium List 2 Accent 1" w:uiPriority="66"/>
+    <w:lsdException w:name="Medium Grid 1 Accent 1" w:uiPriority="67"/>
+    <w:lsdException w:name="Medium Grid 2 Accent 1" w:uiPriority="68"/>
+    <w:lsdException w:name="Medium Grid 3 Accent 1" w:uiPriority="69"/>
+    <w:lsdException w:name="Dark List Accent 1" w:uiPriority="70"/>
+    <w:lsdException w:name="Colorful Shading Accent 1" w:uiPriority="71"/>
+    <w:lsdException w:name="Colorful List Accent 1" w:uiPriority="72"/>
+    <w:lsdException w:name="Colorful Grid Accent 1" w:uiPriority="73"/>
+    <w:lsdException w:name="Light Shading Accent 2" w:uiPriority="60"/>
+    <w:lsdException w:name="Light List Accent 2" w:uiPriority="61"/>
+    <w:lsdException w:name="Light Grid Accent 2" w:uiPriority="62"/>
+    <w:lsdException w:name="Medium Shading 1 Accent 2" w:uiPriority="63"/>
+    <w:lsdException w:name="Medium Shading 2 Accent 2" w:uiPriority="64"/>
+    <w:lsdException w:name="Medium List 1 Accent 2" w:uiPriority="65"/>
+    <w:lsdException w:name="Medium List 2 Accent 2" w:uiPriority="66"/>
+    <w:lsdException w:name="Medium Grid 1 Accent 2" w:uiPriority="67"/>
+    <w:lsdException w:name="Medium Grid 2 Accent 2" w:uiPriority="68"/>
+    <w:lsdException w:name="Medium Grid 3 Accent 2" w:uiPriority="69"/>
+    <w:lsdException w:name="Dark List Accent 2" w:uiPriority="70"/>
+    <w:lsdException w:name="Colorful Shading Accent 2" w:uiPriority="71"/>
+    <w:lsdException w:name="Colorful List Accent 2" w:uiPriority="72"/>
+    <w:lsdException w:name="Colorful Grid Accent 2" w:uiPriority="73"/>
+    <w:lsdException w:name="Light Shading Accent 3" w:uiPriority="60"/>
+    <w:lsdException w:name="Light List Accent 3" w:uiPriority="61"/>
+    <w:lsdException w:name="Light Grid Accent 3" w:uiPriority="62"/>
+    <w:lsdException w:name="Medium Shading 1 Accent 3" w:uiPriority="63"/>
+    <w:lsdException w:name="Medium Shading 2 Accent 3" w:uiPriority="64"/>
+    <w:lsdException w:name="Medium List 1 Accent 3" w:uiPriority="65"/>
+    <w:lsdException w:name="Medium List 2 Accent 3" w:uiPriority="66"/>
+    <w:lsdException w:name="Medium Grid 1 Accent 3" w:uiPriority="67"/>
+    <w:lsdException w:name="Medium Grid 2 Accent 3" w:uiPriority="68"/>
+    <w:lsdException w:name="Medium Grid 3 Accent 3" w:uiPriority="69"/>
+    <w:lsdException w:name="Dark List Accent 3" w:uiPriority="70"/>
+    <w:lsdException w:name="Colorful Shading Accent 3" w:uiPriority="71"/>
+    <w:lsdException w:name="Colorful List Accent 3" w:uiPriority="72"/>
+    <w:lsdException w:name="Colorful Grid Accent 3" w:uiPriority="73"/>
+    <w:lsdException w:name="Light Shading Accent 4" w:uiPriority="60"/>
+    <w:lsdException w:name="Light List Accent 4" w:uiPriority="61"/>
+    <w:lsdException w:name="Light Grid Accent 4" w:uiPriority="62"/>
+    <w:lsdException w:name="Medium Shading 1 Accent 4" w:uiPriority="63"/>
+    <w:lsdException w:name="Medium Shading 2 Accent 4" w:uiPriority="64"/>
+    <w:lsdException w:name="Medium List 1 Accent 4" w:uiPriority="65"/>
+    <w:lsdException w:name="Medium List 2 Accent 4" w:uiPriority="66"/>
+    <w:lsdException w:name="Medium Grid 1 Accent 4" w:uiPriority="67"/>
+    <w:lsdException w:name="Medium Grid 2 Accent 4" w:uiPriority="68"/>
+    <w:lsdException w:name="Medium Grid 3 Accent 4" w:uiPriority="69"/>
+    <w:lsdException w:name="Dark List Accent 4" w:uiPriority="70"/>
+    <w:lsdException w:name="Colorful Shading Accent 4" w:uiPriority="71"/>
+    <w:lsdException w:name="Colorful List Accent 4" w:uiPriority="72"/>
+    <w:lsdException w:name="Colorful Grid Accent 4" w:uiPriority="73"/>
+    <w:lsdException w:name="Light Shading Accent 5" w:uiPriority="60"/>
+    <w:lsdException w:name="Light List Accent 5" w:uiPriority="61"/>
+    <w:lsdException w:name="Light Grid Accent 5" w:uiPriority="62"/>
+    <w:lsdException w:name="Medium Shading 1 Accent 5" w:uiPriority="63"/>
+    <w:lsdException w:name="Medium Shading 2 Accent 5" w:uiPriority="64"/>
+    <w:lsdException w:name="Medium List 1 Accent 5" w:uiPriority="65"/>
+    <w:lsdException w:name="Medium List 2 Accent 5" w:uiPriority="66"/>
+    <w:lsdException w:name="Medium Grid 1 Accent 5" w:uiPriority="67"/>
+    <w:lsdException w:name="Medium Grid 2 Accent 5" w:uiPriority="68"/>
+    <w:lsdException w:name="Medium Grid 3 Accent 5" w:uiPriority="69"/>
+    <w:lsdException w:name="Dark List Accent 5" w:uiPriority="70"/>
+    <w:lsdException w:name="Colorful Shading Accent 5" w:uiPriority="71"/>
+    <w:lsdException w:name="Colorful List Accent 5" w:uiPriority="72"/>
+    <w:lsdException w:name="Colorful Grid Accent 5" w:uiPriority="73"/>
+    <w:lsdException w:name="Light Shading Accent 6" w:uiPriority="60"/>
+    <w:lsdException w:name="Light List Accent 6" w:uiPriority="61"/>
+    <w:lsdException w:name="Light Grid Accent 6" w:uiPriority="62"/>
+    <w:lsdException w:name="Medium Shading 1 Accent 6" w:uiPriority="63"/>
+    <w:lsdException w:name="Medium Shading 2 Accent 6" w:uiPriority="64"/>
+    <w:lsdException w:name="Medium List 1 Accent 6" w:uiPriority="65"/>
+    <w:lsdException w:name="Medium List 2 Accent 6" w:uiPriority="66"/>
+    <w:lsdException w:name="Medium Grid 1 Accent 6" w:uiPriority="67"/>
+    <w:lsdException w:name="Medium Grid 2 Accent 6" w:uiPriority="68"/>
+    <w:lsdException w:name="Medium Grid 3 Accent 6" w:uiPriority="69"/>
+    <w:lsdException w:name="Dark List Accent 6" w:uiPriority="70"/>
+    <w:lsdException w:name="Colorful Shading Accent 6" w:uiPriority="71"/>
+    <w:lsdException w:name="Colorful List Accent 6" w:uiPriority="72"/>
+    <w:lsdException w:name="Colorful Grid Accent 6" w:uiPriority="73"/>
+    <w:lsdException w:name="Subtle Emphasis" w:uiPriority="19" w:qFormat="1"/>
+    <w:lsdException w:name="Intense Emphasis" w:uiPriority="21" w:qFormat="1"/>
+    <w:lsdException w:name="Subtle Reference" w:uiPriority="31" w:qFormat="1"/>
+    <w:lsdException w:name="Intense Reference" w:uiPriority="32" w:qFormat="1"/>
+    <w:lsdException w:name="Book Title" w:uiPriority="33" w:qFormat="1"/>
+    <w:lsdException w:name="Bibliography" w:semiHidden="1" w:uiPriority="37" w:unhideWhenUsed="1"/>
+    <w:lsdException w:name="TOC Heading" w:semiHidden="1" w:uiPriority="39" w:unhideWhenUsed="1" w:qFormat="1"/>
+    <w:lsdException w:name="Plain Table 1" w:uiPriority="41"/>
+    <w:lsdException w:name="Plain Table 2" w:uiPriority="42"/>
+    <w:lsdException w:name="Plain Table 3" w:uiPriority="43"/>
+    <w:lsdException w:name="Plain Table 4" w:uiPriority="44"/>
+    <w:lsdException w:name="Plain Table 5" w:uiPriority="45"/>
+    <w:lsdException w:name="Grid Table Light" w:uiPriority="40"/>
+    <w:lsdException w:name="Grid Table 1 Light" w:uiPriority="46"/>
+    <w:lsdException w:name="Grid Table 2" w:uiPriority="47"/>
+    <w:lsdException w:name="Grid Table 3" w:uiPriority="48"/>
+    <w:lsdException w:name="Grid Table 4" w:uiPriority="49"/>
+    <w:lsdException w:name="Grid Table 5 Dark" w:uiPriority="50"/>
+    <w:lsdException w:name="Grid Table 6 Colorful" w:uiPriority="51"/>
+    <w:lsdException w:name="Grid Table 7 Colorful" w:uiPriority="52"/>
+    <w:lsdException w:name="Grid Table 1 Light Accent 1" w:uiPriority="46"/>
+    <w:lsdException w:name="Grid Table 2 Accent 1" w:uiPriority="47"/>
+    <w:lsdException w:name="Grid Table 3 Accent 1" w:uiPriority="48"/>
+    <w:lsdException w:name="Grid Table 4 Accent 1" w:uiPriority="49"/>
+    <w:lsdException w:name="Grid Table 5 Dark Accent 1" w:uiPriority="50"/>
+    <w:lsdException w:name="Grid Table 6 Colorful Accent 1" w:uiPriority="51"/>
+    <w:lsdException w:name="Grid Table 7 Colorful Accent 1" w:uiPriority="52"/>
+    <w:lsdException w:name="Grid Table 1 Light Accent 2" w:uiPriority="46"/>
+    <w:lsdException w:name="Grid Table 2 Accent 2" w:uiPriority="47"/>
+    <w:lsdException w:name="Grid Table 3 Accent 2" w:uiPriority="48"/>
+    <w:lsdException w:name="Grid Table 4 Accent 2" w:uiPriority="49"/>
+    <w:lsdException w:name="Grid Table 5 Dark Accent 2" w:uiPriority="50"/>
+    <w:lsdException w:name="Grid Table 6 Colorful Accent 2" w:uiPriority="51"/>
+    <w:lsdException w:name="Grid Table 7 Colorful Accent 2" w:uiPriority="52"/>
+    <w:lsdException w:name="Grid Table 1 Light Accent 3" w:uiPriority="46"/>
+    <w:lsdException w:name="Grid Table 2 Accent 3" w:uiPriority="47"/>
+    <w:lsdException w:name="Grid Table 3 Accent 3" w:uiPriority="48"/>
+    <w:lsdException w:name="Grid Table 4 Accent 3" w:uiPriority="49"/>
+    <w:lsdException w:name="Grid Table 5 Dark Accent 3" w:uiPriority="50"/>
+    <w:lsdException w:name="Grid Table 6 Colorful Accent 3" w:uiPriority="51"/>
+    <w:lsdException w:name="Grid Table 7 Colorful Accent 3" w:uiPriority="52"/>
+    <w:lsdException w:name="Grid Table 1 Light Accent 4" w:uiPriority="46"/>
+    <w:lsdException w:name="Grid Table 2 Accent 4" w:uiPriority="47"/>
+    <w:lsdException w:name="Grid Table 3 Accent 4" w:uiPriority="48"/>
+    <w:lsdException w:name="Grid Table 4 Accent 4" w:uiPriority="49"/>
+    <w:lsdException w:name="Grid Table 5 Dark Accent 4" w:uiPriority="50"/>
+    <w:lsdException w:name="Grid Table 6 Colorful Accent 4" w:uiPriority="51"/>
+    <w:lsdException w:name="Grid Table 7 Colorful Accent 4" w:uiPriority="52"/>
+    <w:lsdException w:name="Grid Table 1 Light Accent 5" w:uiPriority="46"/>
+    <w:lsdException w:name="Grid Table 2 Accent 5" w:uiPriority="47"/>
+    <w:lsdException w:name="Grid Table 3 Accent 5" w:uiPriority="48"/>
+    <w:lsdException w:name="Grid Table 4 Accent 5" w:uiPriority="49"/>
+    <w:lsdException w:name="Grid Table 5 Dark Accent 5" w:uiPriority="50"/>
+    <w:lsdException w:name="Grid Table 6 Colorful Accent 5" w:uiPriority="51"/>
+    <w:lsdException w:name="Grid Table 7 Colorful Accent 5" w:uiPriority="52"/>
+    <w:lsdException w:name="Grid Table 1 Light Accent 6" w:uiPriority="46"/>
+    <w:lsdException w:name="Grid Table 2 Accent 6" w:uiPriority="47"/>
+    <w:lsdException w:name="Grid Table 3 Accent 6" w:uiPriority="48"/>
+    <w:lsdException w:name="Grid Table 4 Accent 6" w:uiPriority="49"/>
+    <w:lsdException w:name="Grid Table 5 Dark Accent 6" w:uiPriority="50"/>
+    <w:lsdException w:name="Grid Table 6 Colorful Accent 6" w:uiPriority="51"/>
+    <w:lsdException w:name="Grid Table 7 Colorful Accent 6" w:uiPriority="52"/>
+    <w:lsdException w:name="List Table 1 Light" w:uiPriority="46"/>
+    <w:lsdException w:name="List Table 2" w:uiPriority="47"/>
+    <w:lsdException w:name="List Table 3" w:uiPriority="48"/>
+    <w:lsdException w:name="List Table 4" w:uiPriority="49"/>
+    <w:lsdException w:name="List Table 5 Dark" w:uiPriority="50"/>
+    <w:lsdException w:name="List Table 6 Colorful" w:uiPriority="51"/>
+    <w:lsdException w:name="List Table 7 Colorful" w:uiPriority="52"/>
+    <w:lsdException w:name="List Table 1 Light Accent 1" w:uiPriority="46"/>
+    <w:lsdException w:name="List Table 2 Accent 1" w:uiPriority="47"/>
+    <w:lsdException w:name="List Table 3 Accent 1" w:uiPriority="48"/>
+    <w:lsdException w:name="List Table 4 Accent 1" w:uiPriority="49"/>
+    <w:lsdException w:name="List Table 5 Dark Accent 1" w:uiPriority="50"/>
+    <w:lsdException w:name="List Table 6 Colorful Accent 1" w:uiPriority="51"/>
+    <w:lsdException w:name="List Table 7 Colorful Accent 1" w:uiPriority="52"/>
+    <w:lsdException w:name="List Table 1 Light Accent 2" w:uiPriority="46"/>
+    <w:lsdException w:name="List Table 2 Accent 2" w:uiPriority="47"/>
+    <w:lsdException w:name="List Table 3 Accent 2" w:uiPriority="48"/>
+    <w:lsdException w:name="List Table 4 Accent 2" w:uiPriority="49"/>
+    <w:lsdException w:name="List Table 5 Dark Accent 2" w:uiPriority="50"/>
+    <w:lsdException w:name="List Table 6 Colorful Accent 2" w:uiPriority="51"/>
+    <w:lsdException w:name="List Table 7 Colorful Accent 2" w:uiPriority="52"/>
+    <w:lsdException w:name="List Table 1 Light Accent 3" w:uiPriority="46"/>
+    <w:lsdException w:name="List Table 2 Accent 3" w:uiPriority="47"/>
+    <w:lsdException w:name="List Table 3 Accent 3" w:uiPriority="48"/>
+    <w:lsdException w:name="List Table 4 Accent 3" w:uiPriority="49"/>
+    <w:lsdException w:name="List Table 5 Dark Accent 3" w:uiPriority="50"/>
+    <w:lsdException w:name="List Table 6 Colorful Accent 3" w:uiPriority="51"/>
+    <w:lsdException w:name="List Table 7 Colorful Accent 3" w:uiPriority="52"/>
+    <w:lsdException w:name="List Table 1 Light Accent 4" w:uiPriority="46"/>
+    <w:lsdException w:name="List Table 2 Accent 4" w:uiPriority="47"/>
+    <w:lsdException w:name="List Table 3 Accent 4" w:uiPriority="48"/>
+    <w:lsdException w:name="List Table 4 Accent 4" w:uiPriority="49"/>
+    <w:lsdException w:name="List Table 5 Dark Accent 4" w:uiPriority="50"/>
+    <w:lsdException w:name="List Table 6 Colorful Accent 4" w:uiPriority="51"/>
+    <w:lsdException w:name="List Table 7 Colorful Accent 4" w:uiPriority="52"/>
+    <w:lsdException w:name="List Table 1 Light Accent 5" w:uiPriority="46"/>
+    <w:lsdException w:name="List Table 2 Accent 5" w:uiPriority="47"/>
+    <w:lsdException w:name="List Table 3 Accent 5" w:uiPriority="48"/>
+    <w:lsdException w:name="List Table 4 Accent 5" w:uiPriority="49"/>
+    <w:lsdException w:name="List Table 5 Dark Accent 5" w:uiPriority="50"/>
+    <w:lsdException w:name="List Table 6 Colorful Accent 5" w:uiPriority="51"/>
+    <w:lsdException w:name="List Table 7 Colorful Accent 5" w:uiPriority="52"/>
+    <w:lsdException w:name="List Table 1 Light Accent 6" w:uiPriority="46"/>
+    <w:lsdException w:name="List Table 2 Accent 6" w:uiPriority="47"/>
+    <w:lsdException w:name="List Table 3 Accent 6" w:uiPriority="48"/>
+    <w:lsdException w:name="List Table 4 Accent 6" w:uiPriority="49"/>
+    <w:lsdException w:name="List Table 5 Dark Accent 6" w:uiPriority="50"/>
+    <w:lsdException w:name="List Table 6 Colorful Accent 6" w:uiPriority="51"/>
+    <w:lsdException w:name="List Table 7 Colorful Accent 6" w:uiPriority="52"/>
+    <w:lsdException w:name="Mention" w:semiHidden="1" w:unhideWhenUsed="1"/>
+    <w:lsdException w:name="Smart Hyperlink" w:semiHidden="1" w:unhideWhenUsed="1"/>
   </w:latentStyles>
   <w:style w:type="paragraph" w:default="1" w:styleId="Normal">
     <w:name w:val="Normal"/>

</xml_diff>